<commit_message>
Taller 6 centrar verticalmente en css
</commit_message>
<xml_diff>
--- a/6. Taller Centrar verticalmente en CSS/Centrar verticalmente.docx
+++ b/6. Taller Centrar verticalmente en CSS/Centrar verticalmente.docx
@@ -9,6 +9,7 @@
           <w:sz w:val="18"/>
         </w:rPr>
       </w:pPr>
+      <w:bookmarkStart w:id="0" w:name="_GoBack"/>
       <w:r>
         <w:rPr>
           <w:sz w:val="18"/>
@@ -52,12 +53,14 @@
           <w:lang w:val="es-CO"/>
         </w:rPr>
       </w:pPr>
+      <w:proofErr w:type="spellStart"/>
       <w:r>
         <w:rPr>
           <w:lang w:val="es-CO"/>
         </w:rPr>
         <w:t>Lòpez</w:t>
       </w:r>
+      <w:proofErr w:type="spellEnd"/>
       <w:r>
         <w:rPr>
           <w:lang w:val="es-CO"/>
@@ -207,7 +210,35 @@
         <w:rPr>
           <w:lang w:val="es-CO" w:eastAsia="es-CO"/>
         </w:rPr>
-        <w:t>En los tiempos en que las webs se hacían con tablas, esto era sencillo gracias a la propiedad vertical-align de las mismas; pero con la aparición de las capas (Divs) y desaparición de las tablas esta propiedad murió.</w:t>
+        <w:t>En los tiempos en que las webs se hacían con tablas, esto era sencillo gracias a la propiedad vertical-</w:t>
+      </w:r>
+      <w:proofErr w:type="spellStart"/>
+      <w:r>
+        <w:rPr>
+          <w:lang w:val="es-CO" w:eastAsia="es-CO"/>
+        </w:rPr>
+        <w:t>align</w:t>
+      </w:r>
+      <w:proofErr w:type="spellEnd"/>
+      <w:r>
+        <w:rPr>
+          <w:lang w:val="es-CO" w:eastAsia="es-CO"/>
+        </w:rPr>
+        <w:t xml:space="preserve"> de las mismas; pero con la aparición de las capas (</w:t>
+      </w:r>
+      <w:proofErr w:type="spellStart"/>
+      <w:r>
+        <w:rPr>
+          <w:lang w:val="es-CO" w:eastAsia="es-CO"/>
+        </w:rPr>
+        <w:t>Divs</w:t>
+      </w:r>
+      <w:proofErr w:type="spellEnd"/>
+      <w:r>
+        <w:rPr>
+          <w:lang w:val="es-CO" w:eastAsia="es-CO"/>
+        </w:rPr>
+        <w:t>) y desaparición de las tablas esta propiedad murió.</w:t>
       </w:r>
     </w:p>
     <w:p>
@@ -241,7 +272,7 @@
           <w:lang w:val="es-CO"/>
         </w:rPr>
       </w:pPr>
-      <w:bookmarkStart w:id="0" w:name="PointTmp"/>
+      <w:bookmarkStart w:id="1" w:name="PointTmp"/>
     </w:p>
     <w:p>
       <w:pPr>
@@ -259,6 +290,7 @@
         </w:rPr>
         <w:t>Índice de Términos—</w:t>
       </w:r>
+      <w:proofErr w:type="spellStart"/>
       <w:r>
         <w:rPr>
           <w:i/>
@@ -267,6 +299,7 @@
         </w:rPr>
         <w:t>Centrar</w:t>
       </w:r>
+      <w:proofErr w:type="gramStart"/>
       <w:r>
         <w:rPr>
           <w:i/>
@@ -297,10 +330,30 @@
           <w:sz w:val="24"/>
           <w:lang w:val="es-CO"/>
         </w:rPr>
-        <w:t>hijo, padre, align</w:t>
-      </w:r>
-    </w:p>
-    <w:bookmarkEnd w:id="0"/>
+        <w:t>hijo</w:t>
+      </w:r>
+      <w:proofErr w:type="spellEnd"/>
+      <w:proofErr w:type="gramEnd"/>
+      <w:r>
+        <w:rPr>
+          <w:i/>
+          <w:sz w:val="24"/>
+          <w:lang w:val="es-CO"/>
+        </w:rPr>
+        <w:t xml:space="preserve">, padre, </w:t>
+      </w:r>
+      <w:proofErr w:type="spellStart"/>
+      <w:r>
+        <w:rPr>
+          <w:i/>
+          <w:sz w:val="24"/>
+          <w:lang w:val="es-CO"/>
+        </w:rPr>
+        <w:t>align</w:t>
+      </w:r>
+      <w:proofErr w:type="spellEnd"/>
+    </w:p>
+    <w:bookmarkEnd w:id="1"/>
     <w:p>
       <w:pPr>
         <w:pStyle w:val="Ttulo1"/>
@@ -343,7 +396,55 @@
           <w:sz w:val="24"/>
           <w:lang w:val="es-CO"/>
         </w:rPr>
-        <w:t>Método del alto de linea (Line-height method)</w:t>
+        <w:t xml:space="preserve">Método del alto de </w:t>
+      </w:r>
+      <w:proofErr w:type="spellStart"/>
+      <w:r>
+        <w:rPr>
+          <w:sz w:val="24"/>
+          <w:lang w:val="es-CO"/>
+        </w:rPr>
+        <w:t>linea</w:t>
+      </w:r>
+      <w:proofErr w:type="spellEnd"/>
+      <w:r>
+        <w:rPr>
+          <w:sz w:val="24"/>
+          <w:lang w:val="es-CO"/>
+        </w:rPr>
+        <w:t xml:space="preserve"> (Line-</w:t>
+      </w:r>
+      <w:proofErr w:type="spellStart"/>
+      <w:r>
+        <w:rPr>
+          <w:sz w:val="24"/>
+          <w:lang w:val="es-CO"/>
+        </w:rPr>
+        <w:t>height</w:t>
+      </w:r>
+      <w:proofErr w:type="spellEnd"/>
+      <w:r>
+        <w:rPr>
+          <w:sz w:val="24"/>
+          <w:lang w:val="es-CO"/>
+        </w:rPr>
+        <w:t xml:space="preserve"> </w:t>
+      </w:r>
+      <w:proofErr w:type="spellStart"/>
+      <w:r>
+        <w:rPr>
+          <w:sz w:val="24"/>
+          <w:lang w:val="es-CO"/>
+        </w:rPr>
+        <w:t>method</w:t>
+      </w:r>
+      <w:proofErr w:type="spellEnd"/>
+      <w:r>
+        <w:rPr>
+          <w:sz w:val="24"/>
+          <w:lang w:val="es-CO"/>
+        </w:rPr>
+        <w:t>)</w:t>
       </w:r>
     </w:p>
     <w:p>
@@ -442,7 +543,23 @@
           <w:lang w:val="es-CO"/>
         </w:rPr>
         <w:tab/>
-        <w:t>&lt;div id="hijo"&gt;Texto alineado verticalmente.&lt;/div&gt;</w:t>
+        <w:t>&lt;div id="hijo"&gt;Texto alineado verticalmente</w:t>
+      </w:r>
+      <w:proofErr w:type="gramStart"/>
+      <w:r>
+        <w:rPr>
+          <w:sz w:val="24"/>
+          <w:lang w:val="es-CO"/>
+        </w:rPr>
+        <w:t>.&lt;</w:t>
+      </w:r>
+      <w:proofErr w:type="gramEnd"/>
+      <w:r>
+        <w:rPr>
+          <w:sz w:val="24"/>
+          <w:lang w:val="es-CO"/>
+        </w:rPr>
+        <w:t>/div&gt;</w:t>
       </w:r>
     </w:p>
     <w:p>
@@ -450,11 +567,13 @@
         <w:pStyle w:val="Text"/>
         <w:rPr>
           <w:sz w:val="24"/>
-        </w:rPr>
-      </w:pPr>
-      <w:r>
-        <w:rPr>
-          <w:sz w:val="24"/>
+          <w:lang w:val="es-CO"/>
+        </w:rPr>
+      </w:pPr>
+      <w:r>
+        <w:rPr>
+          <w:sz w:val="24"/>
+          <w:lang w:val="es-CO"/>
         </w:rPr>
         <w:t>&lt;/div&gt;</w:t>
       </w:r>
@@ -464,11 +583,13 @@
         <w:pStyle w:val="Text"/>
         <w:rPr>
           <w:sz w:val="24"/>
-        </w:rPr>
-      </w:pPr>
-      <w:r>
-        <w:rPr>
-          <w:sz w:val="24"/>
+          <w:lang w:val="es-CO"/>
+        </w:rPr>
+      </w:pPr>
+      <w:r>
+        <w:rPr>
+          <w:sz w:val="24"/>
+          <w:lang w:val="es-CO"/>
         </w:rPr>
         <w:t>#hijo {</w:t>
       </w:r>
@@ -484,15 +605,34 @@
       <w:r>
         <w:rPr>
           <w:sz w:val="24"/>
+          <w:lang w:val="es-CO"/>
         </w:rPr>
         <w:tab/>
       </w:r>
-      <w:r>
-        <w:rPr>
-          <w:sz w:val="24"/>
-          <w:lang w:val="es-CO"/>
-        </w:rPr>
-        <w:t>line-height: 200px; //Damos 200px de alto para notar el efecto</w:t>
+      <w:proofErr w:type="gramStart"/>
+      <w:r>
+        <w:rPr>
+          <w:sz w:val="24"/>
+          <w:lang w:val="es-CO"/>
+        </w:rPr>
+        <w:t>line-</w:t>
+      </w:r>
+      <w:proofErr w:type="spellStart"/>
+      <w:r>
+        <w:rPr>
+          <w:sz w:val="24"/>
+          <w:lang w:val="es-CO"/>
+        </w:rPr>
+        <w:t>height</w:t>
+      </w:r>
+      <w:proofErr w:type="spellEnd"/>
+      <w:proofErr w:type="gramEnd"/>
+      <w:r>
+        <w:rPr>
+          <w:sz w:val="24"/>
+          <w:lang w:val="es-CO"/>
+        </w:rPr>
+        <w:t>: 200px; //Damos 200px de alto para notar el efecto</w:t>
       </w:r>
     </w:p>
     <w:p>
@@ -517,14 +657,7 @@
           <w:sz w:val="24"/>
           <w:lang w:val="es-CO"/>
         </w:rPr>
-        <w:t>S</w:t>
-      </w:r>
-      <w:r>
-        <w:rPr>
-          <w:sz w:val="24"/>
-          <w:lang w:val="es-CO"/>
-        </w:rPr>
-        <w:t>ólo a una línea de texto.</w:t>
+        <w:t>Sólo a una línea de texto.</w:t>
       </w:r>
     </w:p>
     <w:p>
@@ -540,23 +673,87 @@
           <w:sz w:val="24"/>
           <w:lang w:val="es-CO"/>
         </w:rPr>
-        <w:t>El método de la tabla CSS (CSS Table method)</w:t>
-      </w:r>
-    </w:p>
-    <w:p>
-      <w:pPr>
-        <w:jc w:val="both"/>
-        <w:rPr>
-          <w:sz w:val="24"/>
-          <w:lang w:val="es-CO"/>
-        </w:rPr>
-      </w:pPr>
-      <w:r>
-        <w:rPr>
-          <w:sz w:val="24"/>
-          <w:lang w:val="es-CO"/>
-        </w:rPr>
-        <w:t>Lo que hacemos es tratar, mediante CSS, a una serie de capas como tablas HTML o celdas de tabla; con esto lograremos que el navegador vea dichas divs como tablas y podamos utilizar la propiedad vertical-align sobre ellas.</w:t>
+        <w:t xml:space="preserve">El método de la tabla CSS (CSS </w:t>
+      </w:r>
+      <w:proofErr w:type="spellStart"/>
+      <w:r>
+        <w:rPr>
+          <w:sz w:val="24"/>
+          <w:lang w:val="es-CO"/>
+        </w:rPr>
+        <w:t>Table</w:t>
+      </w:r>
+      <w:proofErr w:type="spellEnd"/>
+      <w:r>
+        <w:rPr>
+          <w:sz w:val="24"/>
+          <w:lang w:val="es-CO"/>
+        </w:rPr>
+        <w:t xml:space="preserve"> </w:t>
+      </w:r>
+      <w:proofErr w:type="spellStart"/>
+      <w:r>
+        <w:rPr>
+          <w:sz w:val="24"/>
+          <w:lang w:val="es-CO"/>
+        </w:rPr>
+        <w:t>method</w:t>
+      </w:r>
+      <w:proofErr w:type="spellEnd"/>
+      <w:r>
+        <w:rPr>
+          <w:sz w:val="24"/>
+          <w:lang w:val="es-CO"/>
+        </w:rPr>
+        <w:t>)</w:t>
+      </w:r>
+    </w:p>
+    <w:p>
+      <w:pPr>
+        <w:jc w:val="both"/>
+        <w:rPr>
+          <w:sz w:val="24"/>
+          <w:lang w:val="es-CO"/>
+        </w:rPr>
+      </w:pPr>
+      <w:r>
+        <w:rPr>
+          <w:sz w:val="24"/>
+          <w:lang w:val="es-CO"/>
+        </w:rPr>
+        <w:t xml:space="preserve">Lo que hacemos es tratar, mediante CSS, a una serie de capas como tablas HTML o celdas de tabla; con esto lograremos que el navegador vea dichas </w:t>
+      </w:r>
+      <w:proofErr w:type="spellStart"/>
+      <w:r>
+        <w:rPr>
+          <w:sz w:val="24"/>
+          <w:lang w:val="es-CO"/>
+        </w:rPr>
+        <w:t>divs</w:t>
+      </w:r>
+      <w:proofErr w:type="spellEnd"/>
+      <w:r>
+        <w:rPr>
+          <w:sz w:val="24"/>
+          <w:lang w:val="es-CO"/>
+        </w:rPr>
+        <w:t xml:space="preserve"> como tablas y podamos utilizar la propiedad vertical-</w:t>
+      </w:r>
+      <w:proofErr w:type="spellStart"/>
+      <w:r>
+        <w:rPr>
+          <w:sz w:val="24"/>
+          <w:lang w:val="es-CO"/>
+        </w:rPr>
+        <w:t>align</w:t>
+      </w:r>
+      <w:proofErr w:type="spellEnd"/>
+      <w:r>
+        <w:rPr>
+          <w:sz w:val="24"/>
+          <w:lang w:val="es-CO"/>
+        </w:rPr>
+        <w:t xml:space="preserve"> sobre ellas.</w:t>
       </w:r>
     </w:p>
     <w:p>
@@ -648,7 +845,23 @@
           <w:lang w:val="es-CO"/>
         </w:rPr>
         <w:tab/>
-        <w:t>&lt;div id="hijo"&gt;Contenido a centrar aquí.&lt;/div&gt;</w:t>
+        <w:t>&lt;div id="hijo"&gt;Contenido a centrar aquí</w:t>
+      </w:r>
+      <w:proofErr w:type="gramStart"/>
+      <w:r>
+        <w:rPr>
+          <w:sz w:val="24"/>
+          <w:lang w:val="es-CO"/>
+        </w:rPr>
+        <w:t>.&lt;</w:t>
+      </w:r>
+      <w:proofErr w:type="gramEnd"/>
+      <w:r>
+        <w:rPr>
+          <w:sz w:val="24"/>
+          <w:lang w:val="es-CO"/>
+        </w:rPr>
+        <w:t>/div&gt;</w:t>
       </w:r>
     </w:p>
     <w:p>
@@ -691,7 +904,20 @@
           <w:sz w:val="24"/>
         </w:rPr>
         <w:tab/>
-        <w:t>display: table;</w:t>
+      </w:r>
+      <w:proofErr w:type="gramStart"/>
+      <w:r>
+        <w:rPr>
+          <w:sz w:val="24"/>
+        </w:rPr>
+        <w:t>display</w:t>
+      </w:r>
+      <w:proofErr w:type="gramEnd"/>
+      <w:r>
+        <w:rPr>
+          <w:sz w:val="24"/>
+        </w:rPr>
+        <w:t>: table;</w:t>
       </w:r>
     </w:p>
     <w:p>
@@ -706,7 +932,20 @@
           <w:sz w:val="24"/>
         </w:rPr>
         <w:tab/>
-        <w:t>height:200px;</w:t>
+      </w:r>
+      <w:proofErr w:type="gramStart"/>
+      <w:r>
+        <w:rPr>
+          <w:sz w:val="24"/>
+        </w:rPr>
+        <w:t>height:</w:t>
+      </w:r>
+      <w:proofErr w:type="gramEnd"/>
+      <w:r>
+        <w:rPr>
+          <w:sz w:val="24"/>
+        </w:rPr>
+        <w:t>200px;</w:t>
       </w:r>
     </w:p>
     <w:p>
@@ -734,7 +973,21 @@
         <w:rPr>
           <w:sz w:val="24"/>
         </w:rPr>
-        <w:t>#hijo {</w:t>
+        <w:t>#</w:t>
+      </w:r>
+      <w:proofErr w:type="spellStart"/>
+      <w:r>
+        <w:rPr>
+          <w:sz w:val="24"/>
+        </w:rPr>
+        <w:t>hijo</w:t>
+      </w:r>
+      <w:proofErr w:type="spellEnd"/>
+      <w:r>
+        <w:rPr>
+          <w:sz w:val="24"/>
+        </w:rPr>
+        <w:t xml:space="preserve"> {</w:t>
       </w:r>
     </w:p>
     <w:p>
@@ -749,7 +1002,20 @@
           <w:sz w:val="24"/>
         </w:rPr>
         <w:tab/>
-        <w:t>display: table-cell;</w:t>
+      </w:r>
+      <w:proofErr w:type="gramStart"/>
+      <w:r>
+        <w:rPr>
+          <w:sz w:val="24"/>
+        </w:rPr>
+        <w:t>display</w:t>
+      </w:r>
+      <w:proofErr w:type="gramEnd"/>
+      <w:r>
+        <w:rPr>
+          <w:sz w:val="24"/>
+        </w:rPr>
+        <w:t>: table-cell;</w:t>
       </w:r>
     </w:p>
     <w:p>
@@ -764,7 +1030,20 @@
           <w:sz w:val="24"/>
         </w:rPr>
         <w:tab/>
-        <w:t>vertical-align: middle;</w:t>
+      </w:r>
+      <w:proofErr w:type="gramStart"/>
+      <w:r>
+        <w:rPr>
+          <w:sz w:val="24"/>
+        </w:rPr>
+        <w:t>vertical-</w:t>
+      </w:r>
+      <w:proofErr w:type="gramEnd"/>
+      <w:r>
+        <w:rPr>
+          <w:sz w:val="24"/>
+        </w:rPr>
+        <w:t>align: middle;</w:t>
       </w:r>
     </w:p>
     <w:p>
@@ -791,6 +1070,7 @@
           <w:lang w:val="es-CO"/>
         </w:rPr>
       </w:pPr>
+      <w:proofErr w:type="gramStart"/>
       <w:r>
         <w:rPr>
           <w:sz w:val="24"/>
@@ -803,32 +1083,104 @@
           <w:sz w:val="24"/>
           <w:lang w:val="es-CO"/>
         </w:rPr>
-        <w:t>e otorga a la capa padre la propiedad display:table y a la capa hijo display:table-cell. Esto hará que la capa padre sea interpretada por el navegador como una tabla y la capa hijo como una celda de tabla.</w:t>
-      </w:r>
-    </w:p>
-    <w:p>
-      <w:pPr>
-        <w:jc w:val="both"/>
-        <w:rPr>
-          <w:sz w:val="24"/>
-          <w:lang w:val="es-CO"/>
-        </w:rPr>
-      </w:pPr>
-    </w:p>
-    <w:p>
-      <w:pPr>
-        <w:jc w:val="both"/>
-        <w:rPr>
-          <w:sz w:val="24"/>
-          <w:lang w:val="es-CO"/>
-        </w:rPr>
-      </w:pPr>
-      <w:r>
-        <w:rPr>
-          <w:sz w:val="24"/>
-          <w:lang w:val="es-CO"/>
-        </w:rPr>
-        <w:t>A su vez, la capa hijo tendrá un vertical-align: middle para que se produzca el alineado vertical.</w:t>
+        <w:t>e</w:t>
+      </w:r>
+      <w:proofErr w:type="gramEnd"/>
+      <w:r>
+        <w:rPr>
+          <w:sz w:val="24"/>
+          <w:lang w:val="es-CO"/>
+        </w:rPr>
+        <w:t xml:space="preserve"> otorga a la capa padre la propiedad </w:t>
+      </w:r>
+      <w:proofErr w:type="spellStart"/>
+      <w:r>
+        <w:rPr>
+          <w:sz w:val="24"/>
+          <w:lang w:val="es-CO"/>
+        </w:rPr>
+        <w:t>display:table</w:t>
+      </w:r>
+      <w:proofErr w:type="spellEnd"/>
+      <w:r>
+        <w:rPr>
+          <w:sz w:val="24"/>
+          <w:lang w:val="es-CO"/>
+        </w:rPr>
+        <w:t xml:space="preserve"> y a la capa hijo </w:t>
+      </w:r>
+      <w:proofErr w:type="spellStart"/>
+      <w:r>
+        <w:rPr>
+          <w:sz w:val="24"/>
+          <w:lang w:val="es-CO"/>
+        </w:rPr>
+        <w:t>display:table-cell</w:t>
+      </w:r>
+      <w:proofErr w:type="spellEnd"/>
+      <w:r>
+        <w:rPr>
+          <w:sz w:val="24"/>
+          <w:lang w:val="es-CO"/>
+        </w:rPr>
+        <w:t>. Esto hará que la capa padre sea interpretada por el navegador como una tabla y la capa hijo como una celda de tabla.</w:t>
+      </w:r>
+    </w:p>
+    <w:p>
+      <w:pPr>
+        <w:jc w:val="both"/>
+        <w:rPr>
+          <w:sz w:val="24"/>
+          <w:lang w:val="es-CO"/>
+        </w:rPr>
+      </w:pPr>
+    </w:p>
+    <w:p>
+      <w:pPr>
+        <w:jc w:val="both"/>
+        <w:rPr>
+          <w:sz w:val="24"/>
+          <w:lang w:val="es-CO"/>
+        </w:rPr>
+      </w:pPr>
+      <w:r>
+        <w:rPr>
+          <w:sz w:val="24"/>
+          <w:lang w:val="es-CO"/>
+        </w:rPr>
+        <w:t>A su vez, la capa hijo tendrá un vertical-</w:t>
+      </w:r>
+      <w:proofErr w:type="spellStart"/>
+      <w:r>
+        <w:rPr>
+          <w:sz w:val="24"/>
+          <w:lang w:val="es-CO"/>
+        </w:rPr>
+        <w:t>align</w:t>
+      </w:r>
+      <w:proofErr w:type="spellEnd"/>
+      <w:r>
+        <w:rPr>
+          <w:sz w:val="24"/>
+          <w:lang w:val="es-CO"/>
+        </w:rPr>
+        <w:t xml:space="preserve">: </w:t>
+      </w:r>
+      <w:proofErr w:type="spellStart"/>
+      <w:r>
+        <w:rPr>
+          <w:sz w:val="24"/>
+          <w:lang w:val="es-CO"/>
+        </w:rPr>
+        <w:t>middle</w:t>
+      </w:r>
+      <w:proofErr w:type="spellEnd"/>
+      <w:r>
+        <w:rPr>
+          <w:sz w:val="24"/>
+          <w:lang w:val="es-CO"/>
+        </w:rPr>
+        <w:t xml:space="preserve"> para que se produzca el alineado vertical.</w:t>
       </w:r>
     </w:p>
     <w:p>
@@ -878,7 +1230,39 @@
           <w:sz w:val="24"/>
           <w:lang w:val="es-CO"/>
         </w:rPr>
-        <w:t>Me gustaría advertir que este método no funciona por sí mismo en versiones antiguas de Internet Explorer, por lo que hay que “forzarlo” añadiendo un display:inline-block al elemento hijo.</w:t>
+        <w:t xml:space="preserve">Me gustaría advertir que este método no funciona por sí mismo en versiones antiguas de Internet Explorer, por lo que hay que “forzarlo” añadiendo un </w:t>
+      </w:r>
+      <w:proofErr w:type="spellStart"/>
+      <w:r>
+        <w:rPr>
+          <w:sz w:val="24"/>
+          <w:lang w:val="es-CO"/>
+        </w:rPr>
+        <w:t>display</w:t>
+      </w:r>
+      <w:proofErr w:type="gramStart"/>
+      <w:r>
+        <w:rPr>
+          <w:sz w:val="24"/>
+          <w:lang w:val="es-CO"/>
+        </w:rPr>
+        <w:t>:inline</w:t>
+      </w:r>
+      <w:proofErr w:type="gramEnd"/>
+      <w:r>
+        <w:rPr>
+          <w:sz w:val="24"/>
+          <w:lang w:val="es-CO"/>
+        </w:rPr>
+        <w:t>-block</w:t>
+      </w:r>
+      <w:proofErr w:type="spellEnd"/>
+      <w:r>
+        <w:rPr>
+          <w:sz w:val="24"/>
+          <w:lang w:val="es-CO"/>
+        </w:rPr>
+        <w:t xml:space="preserve"> al elemento hijo.</w:t>
       </w:r>
     </w:p>
     <w:p>
@@ -894,7 +1278,71 @@
           <w:sz w:val="24"/>
           <w:lang w:val="es-CO"/>
         </w:rPr>
-        <w:t>Posición absoluta y margen negativo (Absolute Positioning and Negative Margin)</w:t>
+        <w:t>Posición absoluta y margen negativo (</w:t>
+      </w:r>
+      <w:proofErr w:type="spellStart"/>
+      <w:r>
+        <w:rPr>
+          <w:sz w:val="24"/>
+          <w:lang w:val="es-CO"/>
+        </w:rPr>
+        <w:t>Absolute</w:t>
+      </w:r>
+      <w:proofErr w:type="spellEnd"/>
+      <w:r>
+        <w:rPr>
+          <w:sz w:val="24"/>
+          <w:lang w:val="es-CO"/>
+        </w:rPr>
+        <w:t xml:space="preserve"> </w:t>
+      </w:r>
+      <w:proofErr w:type="spellStart"/>
+      <w:r>
+        <w:rPr>
+          <w:sz w:val="24"/>
+          <w:lang w:val="es-CO"/>
+        </w:rPr>
+        <w:t>Positioning</w:t>
+      </w:r>
+      <w:proofErr w:type="spellEnd"/>
+      <w:r>
+        <w:rPr>
+          <w:sz w:val="24"/>
+          <w:lang w:val="es-CO"/>
+        </w:rPr>
+        <w:t xml:space="preserve"> and </w:t>
+      </w:r>
+      <w:proofErr w:type="spellStart"/>
+      <w:r>
+        <w:rPr>
+          <w:sz w:val="24"/>
+          <w:lang w:val="es-CO"/>
+        </w:rPr>
+        <w:t>Negative</w:t>
+      </w:r>
+      <w:proofErr w:type="spellEnd"/>
+      <w:r>
+        <w:rPr>
+          <w:sz w:val="24"/>
+          <w:lang w:val="es-CO"/>
+        </w:rPr>
+        <w:t xml:space="preserve"> </w:t>
+      </w:r>
+      <w:proofErr w:type="spellStart"/>
+      <w:r>
+        <w:rPr>
+          <w:sz w:val="24"/>
+          <w:lang w:val="es-CO"/>
+        </w:rPr>
+        <w:t>Margin</w:t>
+      </w:r>
+      <w:proofErr w:type="spellEnd"/>
+      <w:r>
+        <w:rPr>
+          <w:sz w:val="24"/>
+          <w:lang w:val="es-CO"/>
+        </w:rPr>
+        <w:t>)</w:t>
       </w:r>
     </w:p>
     <w:p>
@@ -966,7 +1414,23 @@
           <w:lang w:val="es-CO"/>
         </w:rPr>
         <w:tab/>
-        <w:t>&lt;div id="hijo"&gt;Contenido alineado aquí.&lt;/div&gt;</w:t>
+        <w:t>&lt;div id="hijo"&gt;Contenido alineado aquí</w:t>
+      </w:r>
+      <w:proofErr w:type="gramStart"/>
+      <w:r>
+        <w:rPr>
+          <w:sz w:val="24"/>
+          <w:lang w:val="es-CO"/>
+        </w:rPr>
+        <w:t>.&lt;</w:t>
+      </w:r>
+      <w:proofErr w:type="gramEnd"/>
+      <w:r>
+        <w:rPr>
+          <w:sz w:val="24"/>
+          <w:lang w:val="es-CO"/>
+        </w:rPr>
+        <w:t>/div&gt;</w:t>
       </w:r>
     </w:p>
     <w:p>
@@ -982,7 +1446,23 @@
           <w:sz w:val="24"/>
           <w:lang w:val="es-CO"/>
         </w:rPr>
-        <w:t>&lt;/div&gt;</w:t>
+        <w:t>&lt;/</w:t>
+      </w:r>
+      <w:proofErr w:type="gramStart"/>
+      <w:r>
+        <w:rPr>
+          <w:sz w:val="24"/>
+          <w:lang w:val="es-CO"/>
+        </w:rPr>
+        <w:t>div</w:t>
+      </w:r>
+      <w:proofErr w:type="gramEnd"/>
+      <w:r>
+        <w:rPr>
+          <w:sz w:val="24"/>
+          <w:lang w:val="es-CO"/>
+        </w:rPr>
+        <w:t>&gt;</w:t>
       </w:r>
     </w:p>
     <w:p>
@@ -1015,7 +1495,38 @@
           <w:lang w:val="es-CO"/>
         </w:rPr>
         <w:tab/>
-        <w:t>position: relative;</w:t>
+      </w:r>
+      <w:proofErr w:type="gramStart"/>
+      <w:r>
+        <w:rPr>
+          <w:sz w:val="24"/>
+          <w:lang w:val="es-CO"/>
+        </w:rPr>
+        <w:t>position</w:t>
+      </w:r>
+      <w:proofErr w:type="gramEnd"/>
+      <w:r>
+        <w:rPr>
+          <w:sz w:val="24"/>
+          <w:lang w:val="es-CO"/>
+        </w:rPr>
+        <w:t xml:space="preserve">: </w:t>
+      </w:r>
+      <w:proofErr w:type="spellStart"/>
+      <w:r>
+        <w:rPr>
+          <w:sz w:val="24"/>
+          <w:lang w:val="es-CO"/>
+        </w:rPr>
+        <w:t>relative</w:t>
+      </w:r>
+      <w:proofErr w:type="spellEnd"/>
+      <w:r>
+        <w:rPr>
+          <w:sz w:val="24"/>
+          <w:lang w:val="es-CO"/>
+        </w:rPr>
+        <w:t>;</w:t>
       </w:r>
     </w:p>
     <w:p>
@@ -1064,11 +1575,19 @@
         </w:rPr>
         <w:tab/>
       </w:r>
-      <w:r>
-        <w:rPr>
-          <w:sz w:val="24"/>
-        </w:rPr>
-        <w:t>position: absolute;</w:t>
+      <w:proofErr w:type="gramStart"/>
+      <w:r>
+        <w:rPr>
+          <w:sz w:val="24"/>
+        </w:rPr>
+        <w:t>position</w:t>
+      </w:r>
+      <w:proofErr w:type="gramEnd"/>
+      <w:r>
+        <w:rPr>
+          <w:sz w:val="24"/>
+        </w:rPr>
+        <w:t>: absolute;</w:t>
       </w:r>
     </w:p>
     <w:p>
@@ -1083,7 +1602,20 @@
           <w:sz w:val="24"/>
         </w:rPr>
         <w:tab/>
-        <w:t>top: 50%;</w:t>
+      </w:r>
+      <w:proofErr w:type="gramStart"/>
+      <w:r>
+        <w:rPr>
+          <w:sz w:val="24"/>
+        </w:rPr>
+        <w:t>top</w:t>
+      </w:r>
+      <w:proofErr w:type="gramEnd"/>
+      <w:r>
+        <w:rPr>
+          <w:sz w:val="24"/>
+        </w:rPr>
+        <w:t>: 50%;</w:t>
       </w:r>
     </w:p>
     <w:p>
@@ -1098,7 +1630,20 @@
           <w:sz w:val="24"/>
         </w:rPr>
         <w:tab/>
-        <w:t>left: 50%;</w:t>
+      </w:r>
+      <w:proofErr w:type="gramStart"/>
+      <w:r>
+        <w:rPr>
+          <w:sz w:val="24"/>
+        </w:rPr>
+        <w:t>left</w:t>
+      </w:r>
+      <w:proofErr w:type="gramEnd"/>
+      <w:r>
+        <w:rPr>
+          <w:sz w:val="24"/>
+        </w:rPr>
+        <w:t>: 50%;</w:t>
       </w:r>
     </w:p>
     <w:p>
@@ -1113,7 +1658,20 @@
           <w:sz w:val="24"/>
         </w:rPr>
         <w:tab/>
-        <w:t>height: 30%;</w:t>
+      </w:r>
+      <w:proofErr w:type="gramStart"/>
+      <w:r>
+        <w:rPr>
+          <w:sz w:val="24"/>
+        </w:rPr>
+        <w:t>height</w:t>
+      </w:r>
+      <w:proofErr w:type="gramEnd"/>
+      <w:r>
+        <w:rPr>
+          <w:sz w:val="24"/>
+        </w:rPr>
+        <w:t>: 30%;</w:t>
       </w:r>
     </w:p>
     <w:p>
@@ -1130,12 +1688,23 @@
         </w:rPr>
         <w:tab/>
       </w:r>
-      <w:r>
-        <w:rPr>
-          <w:sz w:val="24"/>
-          <w:lang w:val="es-CO"/>
-        </w:rPr>
-        <w:t>width: 50%;</w:t>
+      <w:proofErr w:type="spellStart"/>
+      <w:proofErr w:type="gramStart"/>
+      <w:r>
+        <w:rPr>
+          <w:sz w:val="24"/>
+          <w:lang w:val="es-CO"/>
+        </w:rPr>
+        <w:t>width</w:t>
+      </w:r>
+      <w:proofErr w:type="spellEnd"/>
+      <w:proofErr w:type="gramEnd"/>
+      <w:r>
+        <w:rPr>
+          <w:sz w:val="24"/>
+          <w:lang w:val="es-CO"/>
+        </w:rPr>
+        <w:t>: 50%;</w:t>
       </w:r>
     </w:p>
     <w:p>
@@ -1152,7 +1721,24 @@
           <w:lang w:val="es-CO"/>
         </w:rPr>
         <w:tab/>
-        <w:t>margin: -15% 0 0 -25%;</w:t>
+      </w:r>
+      <w:proofErr w:type="spellStart"/>
+      <w:proofErr w:type="gramStart"/>
+      <w:r>
+        <w:rPr>
+          <w:sz w:val="24"/>
+          <w:lang w:val="es-CO"/>
+        </w:rPr>
+        <w:t>margin</w:t>
+      </w:r>
+      <w:proofErr w:type="spellEnd"/>
+      <w:proofErr w:type="gramEnd"/>
+      <w:r>
+        <w:rPr>
+          <w:sz w:val="24"/>
+          <w:lang w:val="es-CO"/>
+        </w:rPr>
+        <w:t>: -15% 0 0 -25%;</w:t>
       </w:r>
     </w:p>
     <w:p>
@@ -1219,7 +1805,23 @@
           <w:sz w:val="24"/>
           <w:lang w:val="es-CO"/>
         </w:rPr>
-        <w:t>Después fijamos los valores top y left del elemento hijo al 50% (centro del elemento padre). Esto aún no es correcto.</w:t>
+        <w:t xml:space="preserve">Después fijamos los valores top y </w:t>
+      </w:r>
+      <w:proofErr w:type="spellStart"/>
+      <w:r>
+        <w:rPr>
+          <w:sz w:val="24"/>
+          <w:lang w:val="es-CO"/>
+        </w:rPr>
+        <w:t>left</w:t>
+      </w:r>
+      <w:proofErr w:type="spellEnd"/>
+      <w:r>
+        <w:rPr>
+          <w:sz w:val="24"/>
+          <w:lang w:val="es-CO"/>
+        </w:rPr>
+        <w:t xml:space="preserve"> del elemento hijo al 50% (centro del elemento padre). Esto aún no es correcto.</w:t>
       </w:r>
     </w:p>
     <w:p>
@@ -1302,8 +1904,17 @@
           <w:sz w:val="24"/>
           <w:lang w:val="es-CO"/>
         </w:rPr>
-        <w:t>se habia</w:t>
-      </w:r>
+        <w:t xml:space="preserve">se </w:t>
+      </w:r>
+      <w:proofErr w:type="spellStart"/>
+      <w:r>
+        <w:rPr>
+          <w:sz w:val="24"/>
+          <w:lang w:val="es-CO"/>
+        </w:rPr>
+        <w:t>habia</w:t>
+      </w:r>
+      <w:proofErr w:type="spellEnd"/>
       <w:r>
         <w:rPr>
           <w:sz w:val="24"/>
@@ -1358,36 +1969,71 @@
           <w:lang w:val="es-CO"/>
         </w:rPr>
         <w:lastRenderedPageBreak/>
-        <w:t>Posición absoluta y extensión (Absolute Positioning and Stretching)</w:t>
-      </w:r>
-    </w:p>
-    <w:p>
-      <w:pPr>
-        <w:rPr>
-          <w:lang w:val="es-CO"/>
-        </w:rPr>
-      </w:pPr>
-    </w:p>
-    <w:p>
-      <w:pPr>
-        <w:rPr>
-          <w:sz w:val="24"/>
-          <w:lang w:val="es-CO"/>
-        </w:rPr>
-      </w:pPr>
-      <w:r>
-        <w:rPr>
-          <w:sz w:val="24"/>
-          <w:lang w:val="es-CO"/>
-        </w:rPr>
-        <w:t>V</w:t>
-      </w:r>
-      <w:r>
-        <w:rPr>
-          <w:sz w:val="24"/>
-          <w:lang w:val="es-CO"/>
-        </w:rPr>
-        <w:t>amos a aplicar una posición relativa al elemento padre y una absoluta al elemento hijo.</w:t>
+        <w:t>Posición absoluta y extensión (</w:t>
+      </w:r>
+      <w:proofErr w:type="spellStart"/>
+      <w:r>
+        <w:rPr>
+          <w:lang w:val="es-CO"/>
+        </w:rPr>
+        <w:t>Absolute</w:t>
+      </w:r>
+      <w:proofErr w:type="spellEnd"/>
+      <w:r>
+        <w:rPr>
+          <w:lang w:val="es-CO"/>
+        </w:rPr>
+        <w:t xml:space="preserve"> </w:t>
+      </w:r>
+      <w:proofErr w:type="spellStart"/>
+      <w:r>
+        <w:rPr>
+          <w:lang w:val="es-CO"/>
+        </w:rPr>
+        <w:t>Positioning</w:t>
+      </w:r>
+      <w:proofErr w:type="spellEnd"/>
+      <w:r>
+        <w:rPr>
+          <w:lang w:val="es-CO"/>
+        </w:rPr>
+        <w:t xml:space="preserve"> and </w:t>
+      </w:r>
+      <w:proofErr w:type="spellStart"/>
+      <w:r>
+        <w:rPr>
+          <w:lang w:val="es-CO"/>
+        </w:rPr>
+        <w:t>Stretching</w:t>
+      </w:r>
+      <w:proofErr w:type="spellEnd"/>
+      <w:r>
+        <w:rPr>
+          <w:lang w:val="es-CO"/>
+        </w:rPr>
+        <w:t>)</w:t>
+      </w:r>
+    </w:p>
+    <w:p>
+      <w:pPr>
+        <w:rPr>
+          <w:lang w:val="es-CO"/>
+        </w:rPr>
+      </w:pPr>
+    </w:p>
+    <w:p>
+      <w:pPr>
+        <w:rPr>
+          <w:sz w:val="24"/>
+          <w:lang w:val="es-CO"/>
+        </w:rPr>
+      </w:pPr>
+      <w:r>
+        <w:rPr>
+          <w:sz w:val="24"/>
+          <w:lang w:val="es-CO"/>
+        </w:rPr>
+        <w:t>Vamos a aplicar una posición relativa al elemento padre y una absoluta al elemento hijo.</w:t>
       </w:r>
     </w:p>
     <w:p>
@@ -1426,22 +2072,54 @@
           <w:lang w:val="es-CO"/>
         </w:rPr>
         <w:tab/>
-        <w:t>&lt;div id="hijo"&gt;Contenido aquí.&lt;/div&gt;</w:t>
-      </w:r>
-    </w:p>
-    <w:p>
-      <w:pPr>
-        <w:rPr>
-          <w:sz w:val="24"/>
-          <w:lang w:val="es-CO"/>
-        </w:rPr>
-      </w:pPr>
-      <w:r>
-        <w:rPr>
-          <w:sz w:val="24"/>
-          <w:lang w:val="es-CO"/>
-        </w:rPr>
-        <w:t>&lt;/div&gt;</w:t>
+        <w:t>&lt;div id="hijo"&gt;Contenido aquí</w:t>
+      </w:r>
+      <w:proofErr w:type="gramStart"/>
+      <w:r>
+        <w:rPr>
+          <w:sz w:val="24"/>
+          <w:lang w:val="es-CO"/>
+        </w:rPr>
+        <w:t>.&lt;</w:t>
+      </w:r>
+      <w:proofErr w:type="gramEnd"/>
+      <w:r>
+        <w:rPr>
+          <w:sz w:val="24"/>
+          <w:lang w:val="es-CO"/>
+        </w:rPr>
+        <w:t>/div&gt;</w:t>
+      </w:r>
+    </w:p>
+    <w:p>
+      <w:pPr>
+        <w:rPr>
+          <w:sz w:val="24"/>
+          <w:lang w:val="es-CO"/>
+        </w:rPr>
+      </w:pPr>
+      <w:r>
+        <w:rPr>
+          <w:sz w:val="24"/>
+          <w:lang w:val="es-CO"/>
+        </w:rPr>
+        <w:t>&lt;/</w:t>
+      </w:r>
+      <w:proofErr w:type="gramStart"/>
+      <w:r>
+        <w:rPr>
+          <w:sz w:val="24"/>
+          <w:lang w:val="es-CO"/>
+        </w:rPr>
+        <w:t>div</w:t>
+      </w:r>
+      <w:proofErr w:type="gramEnd"/>
+      <w:r>
+        <w:rPr>
+          <w:sz w:val="24"/>
+          <w:lang w:val="es-CO"/>
+        </w:rPr>
+        <w:t>&gt;</w:t>
       </w:r>
     </w:p>
     <w:p>
@@ -1472,7 +2150,38 @@
           <w:lang w:val="es-CO"/>
         </w:rPr>
         <w:tab/>
-        <w:t>position: relative;</w:t>
+      </w:r>
+      <w:proofErr w:type="gramStart"/>
+      <w:r>
+        <w:rPr>
+          <w:sz w:val="24"/>
+          <w:lang w:val="es-CO"/>
+        </w:rPr>
+        <w:t>position</w:t>
+      </w:r>
+      <w:proofErr w:type="gramEnd"/>
+      <w:r>
+        <w:rPr>
+          <w:sz w:val="24"/>
+          <w:lang w:val="es-CO"/>
+        </w:rPr>
+        <w:t xml:space="preserve">: </w:t>
+      </w:r>
+      <w:proofErr w:type="spellStart"/>
+      <w:r>
+        <w:rPr>
+          <w:sz w:val="24"/>
+          <w:lang w:val="es-CO"/>
+        </w:rPr>
+        <w:t>relative</w:t>
+      </w:r>
+      <w:proofErr w:type="spellEnd"/>
+      <w:r>
+        <w:rPr>
+          <w:sz w:val="24"/>
+          <w:lang w:val="es-CO"/>
+        </w:rPr>
+        <w:t>;</w:t>
       </w:r>
     </w:p>
     <w:p>
@@ -1518,11 +2227,19 @@
         </w:rPr>
         <w:tab/>
       </w:r>
-      <w:r>
-        <w:rPr>
-          <w:sz w:val="24"/>
-        </w:rPr>
-        <w:t>position: absolute;</w:t>
+      <w:proofErr w:type="gramStart"/>
+      <w:r>
+        <w:rPr>
+          <w:sz w:val="24"/>
+        </w:rPr>
+        <w:t>position</w:t>
+      </w:r>
+      <w:proofErr w:type="gramEnd"/>
+      <w:r>
+        <w:rPr>
+          <w:sz w:val="24"/>
+        </w:rPr>
+        <w:t>: absolute;</w:t>
       </w:r>
     </w:p>
     <w:p>
@@ -1536,7 +2253,20 @@
           <w:sz w:val="24"/>
         </w:rPr>
         <w:tab/>
-        <w:t>top: 0;</w:t>
+      </w:r>
+      <w:proofErr w:type="gramStart"/>
+      <w:r>
+        <w:rPr>
+          <w:sz w:val="24"/>
+        </w:rPr>
+        <w:t>top</w:t>
+      </w:r>
+      <w:proofErr w:type="gramEnd"/>
+      <w:r>
+        <w:rPr>
+          <w:sz w:val="24"/>
+        </w:rPr>
+        <w:t>: 0;</w:t>
       </w:r>
     </w:p>
     <w:p>
@@ -1550,7 +2280,20 @@
           <w:sz w:val="24"/>
         </w:rPr>
         <w:tab/>
-        <w:t>bottom: 0;</w:t>
+      </w:r>
+      <w:proofErr w:type="gramStart"/>
+      <w:r>
+        <w:rPr>
+          <w:sz w:val="24"/>
+        </w:rPr>
+        <w:t>bottom</w:t>
+      </w:r>
+      <w:proofErr w:type="gramEnd"/>
+      <w:r>
+        <w:rPr>
+          <w:sz w:val="24"/>
+        </w:rPr>
+        <w:t>: 0;</w:t>
       </w:r>
     </w:p>
     <w:p>
@@ -1564,7 +2307,20 @@
           <w:sz w:val="24"/>
         </w:rPr>
         <w:tab/>
-        <w:t>left: 0;</w:t>
+      </w:r>
+      <w:proofErr w:type="gramStart"/>
+      <w:r>
+        <w:rPr>
+          <w:sz w:val="24"/>
+        </w:rPr>
+        <w:t>left</w:t>
+      </w:r>
+      <w:proofErr w:type="gramEnd"/>
+      <w:r>
+        <w:rPr>
+          <w:sz w:val="24"/>
+        </w:rPr>
+        <w:t>: 0;</w:t>
       </w:r>
     </w:p>
     <w:p>
@@ -1578,7 +2334,20 @@
           <w:sz w:val="24"/>
         </w:rPr>
         <w:tab/>
-        <w:t>right: 0;</w:t>
+      </w:r>
+      <w:proofErr w:type="gramStart"/>
+      <w:r>
+        <w:rPr>
+          <w:sz w:val="24"/>
+        </w:rPr>
+        <w:t>right</w:t>
+      </w:r>
+      <w:proofErr w:type="gramEnd"/>
+      <w:r>
+        <w:rPr>
+          <w:sz w:val="24"/>
+        </w:rPr>
+        <w:t>: 0;</w:t>
       </w:r>
     </w:p>
     <w:p>
@@ -1592,7 +2361,20 @@
           <w:sz w:val="24"/>
         </w:rPr>
         <w:tab/>
-        <w:t>width: 50%;</w:t>
+      </w:r>
+      <w:proofErr w:type="gramStart"/>
+      <w:r>
+        <w:rPr>
+          <w:sz w:val="24"/>
+        </w:rPr>
+        <w:t>width</w:t>
+      </w:r>
+      <w:proofErr w:type="gramEnd"/>
+      <w:r>
+        <w:rPr>
+          <w:sz w:val="24"/>
+        </w:rPr>
+        <w:t>: 50%;</w:t>
       </w:r>
     </w:p>
     <w:p>
@@ -1606,7 +2388,20 @@
           <w:sz w:val="24"/>
         </w:rPr>
         <w:tab/>
-        <w:t>height: 30%;</w:t>
+      </w:r>
+      <w:proofErr w:type="gramStart"/>
+      <w:r>
+        <w:rPr>
+          <w:sz w:val="24"/>
+        </w:rPr>
+        <w:t>height</w:t>
+      </w:r>
+      <w:proofErr w:type="gramEnd"/>
+      <w:r>
+        <w:rPr>
+          <w:sz w:val="24"/>
+        </w:rPr>
+        <w:t>: 30%;</w:t>
       </w:r>
     </w:p>
     <w:p>
@@ -1620,7 +2415,20 @@
           <w:sz w:val="24"/>
         </w:rPr>
         <w:tab/>
-        <w:t>margin: auto;</w:t>
+      </w:r>
+      <w:proofErr w:type="gramStart"/>
+      <w:r>
+        <w:rPr>
+          <w:sz w:val="24"/>
+        </w:rPr>
+        <w:t>margin</w:t>
+      </w:r>
+      <w:proofErr w:type="gramEnd"/>
+      <w:r>
+        <w:rPr>
+          <w:sz w:val="24"/>
+        </w:rPr>
+        <w:t>: auto;</w:t>
       </w:r>
     </w:p>
     <w:p>
@@ -1658,7 +2466,55 @@
           <w:sz w:val="24"/>
           <w:lang w:val="es-CO"/>
         </w:rPr>
-        <w:t>La idea de este método es intentar que el elemento hijo se centre indicando un top, bottom, right y left con valor 0.</w:t>
+        <w:t xml:space="preserve">La idea de este método es intentar que el elemento hijo se centre indicando un top, </w:t>
+      </w:r>
+      <w:proofErr w:type="spellStart"/>
+      <w:r>
+        <w:rPr>
+          <w:sz w:val="24"/>
+          <w:lang w:val="es-CO"/>
+        </w:rPr>
+        <w:t>bottom</w:t>
+      </w:r>
+      <w:proofErr w:type="spellEnd"/>
+      <w:r>
+        <w:rPr>
+          <w:sz w:val="24"/>
+          <w:lang w:val="es-CO"/>
+        </w:rPr>
+        <w:t xml:space="preserve">, </w:t>
+      </w:r>
+      <w:proofErr w:type="spellStart"/>
+      <w:r>
+        <w:rPr>
+          <w:sz w:val="24"/>
+          <w:lang w:val="es-CO"/>
+        </w:rPr>
+        <w:t>right</w:t>
+      </w:r>
+      <w:proofErr w:type="spellEnd"/>
+      <w:r>
+        <w:rPr>
+          <w:sz w:val="24"/>
+          <w:lang w:val="es-CO"/>
+        </w:rPr>
+        <w:t xml:space="preserve"> y </w:t>
+      </w:r>
+      <w:proofErr w:type="spellStart"/>
+      <w:r>
+        <w:rPr>
+          <w:sz w:val="24"/>
+          <w:lang w:val="es-CO"/>
+        </w:rPr>
+        <w:t>left</w:t>
+      </w:r>
+      <w:proofErr w:type="spellEnd"/>
+      <w:r>
+        <w:rPr>
+          <w:sz w:val="24"/>
+          <w:lang w:val="es-CO"/>
+        </w:rPr>
+        <w:t xml:space="preserve"> con valor 0.</w:t>
       </w:r>
     </w:p>
     <w:p>
@@ -1719,8 +2575,13 @@
       <w:pPr>
         <w:pStyle w:val="Ttulo2"/>
       </w:pPr>
-      <w:r>
-        <w:t>Mismo padding superior e inferior (Equal Top and Bottom Padding)</w:t>
+      <w:proofErr w:type="spellStart"/>
+      <w:r>
+        <w:t>Mismo</w:t>
+      </w:r>
+      <w:proofErr w:type="spellEnd"/>
+      <w:r>
+        <w:t xml:space="preserve"> padding superior e inferior (Equal Top and Bottom Padding)</w:t>
       </w:r>
     </w:p>
     <w:p/>
@@ -1748,20 +2609,48 @@
           <w:lang w:val="es-CO"/>
         </w:rPr>
         <w:tab/>
-        <w:t>&lt;div id="hijo"&gt;Contenido aquí.&lt;/div&gt;</w:t>
-      </w:r>
-    </w:p>
-    <w:p>
-      <w:pPr>
-        <w:rPr>
-          <w:lang w:val="es-CO"/>
-        </w:rPr>
-      </w:pPr>
-      <w:r>
-        <w:rPr>
-          <w:lang w:val="es-CO"/>
-        </w:rPr>
-        <w:t>&lt;/div&gt;</w:t>
+        <w:t>&lt;div id="hijo"&gt;Contenido aquí</w:t>
+      </w:r>
+      <w:proofErr w:type="gramStart"/>
+      <w:r>
+        <w:rPr>
+          <w:lang w:val="es-CO"/>
+        </w:rPr>
+        <w:t>.&lt;</w:t>
+      </w:r>
+      <w:proofErr w:type="gramEnd"/>
+      <w:r>
+        <w:rPr>
+          <w:lang w:val="es-CO"/>
+        </w:rPr>
+        <w:t>/div&gt;</w:t>
+      </w:r>
+    </w:p>
+    <w:p>
+      <w:pPr>
+        <w:rPr>
+          <w:lang w:val="es-CO"/>
+        </w:rPr>
+      </w:pPr>
+      <w:r>
+        <w:rPr>
+          <w:lang w:val="es-CO"/>
+        </w:rPr>
+        <w:t>&lt;/</w:t>
+      </w:r>
+      <w:proofErr w:type="gramStart"/>
+      <w:r>
+        <w:rPr>
+          <w:lang w:val="es-CO"/>
+        </w:rPr>
+        <w:t>div</w:t>
+      </w:r>
+      <w:proofErr w:type="gramEnd"/>
+      <w:r>
+        <w:rPr>
+          <w:lang w:val="es-CO"/>
+        </w:rPr>
+        <w:t>&gt;</w:t>
       </w:r>
     </w:p>
     <w:p>
@@ -1788,7 +2677,22 @@
           <w:lang w:val="es-CO"/>
         </w:rPr>
         <w:tab/>
-        <w:t>padding: 5% 0;</w:t>
+      </w:r>
+      <w:proofErr w:type="spellStart"/>
+      <w:proofErr w:type="gramStart"/>
+      <w:r>
+        <w:rPr>
+          <w:lang w:val="es-CO"/>
+        </w:rPr>
+        <w:t>padding</w:t>
+      </w:r>
+      <w:proofErr w:type="spellEnd"/>
+      <w:proofErr w:type="gramEnd"/>
+      <w:r>
+        <w:rPr>
+          <w:lang w:val="es-CO"/>
+        </w:rPr>
+        <w:t>: 5% 0;</w:t>
       </w:r>
     </w:p>
     <w:p>
@@ -1828,7 +2732,22 @@
           <w:lang w:val="es-CO"/>
         </w:rPr>
         <w:tab/>
-        <w:t>padding: 10% 0;</w:t>
+      </w:r>
+      <w:proofErr w:type="spellStart"/>
+      <w:proofErr w:type="gramStart"/>
+      <w:r>
+        <w:rPr>
+          <w:lang w:val="es-CO"/>
+        </w:rPr>
+        <w:t>padding</w:t>
+      </w:r>
+      <w:proofErr w:type="spellEnd"/>
+      <w:proofErr w:type="gramEnd"/>
+      <w:r>
+        <w:rPr>
+          <w:lang w:val="es-CO"/>
+        </w:rPr>
+        <w:t>: 10% 0;</w:t>
       </w:r>
     </w:p>
     <w:p>
@@ -1850,32 +2769,112 @@
           <w:sz w:val="24"/>
           <w:lang w:val="es-CO"/>
         </w:rPr>
-        <w:t>Con este CSS estamos especificando para ambos elementos (padre e hijo) el padding superior e inferior que deben tener.</w:t>
-      </w:r>
-    </w:p>
-    <w:p>
-      <w:pPr>
-        <w:jc w:val="both"/>
-        <w:rPr>
-          <w:sz w:val="24"/>
-          <w:lang w:val="es-CO"/>
-        </w:rPr>
-      </w:pPr>
-    </w:p>
-    <w:p>
-      <w:pPr>
-        <w:jc w:val="both"/>
-        <w:rPr>
-          <w:sz w:val="24"/>
-          <w:lang w:val="es-CO"/>
-        </w:rPr>
-      </w:pPr>
-      <w:r>
-        <w:rPr>
-          <w:sz w:val="24"/>
-          <w:lang w:val="es-CO"/>
-        </w:rPr>
-        <w:t>Este método puede dar mucho juego si usamos medidas relativas para que se adapte automáticamente al alto de su contenido y demás, pero no es el tema de esta entrada. Realizaremos un ejemplo con medidas absolutas.</w:t>
+        <w:t xml:space="preserve">Con este CSS estamos especificando para ambos elementos (padre e hijo) el </w:t>
+      </w:r>
+      <w:proofErr w:type="spellStart"/>
+      <w:r>
+        <w:rPr>
+          <w:sz w:val="24"/>
+          <w:lang w:val="es-CO"/>
+        </w:rPr>
+        <w:t>padding</w:t>
+      </w:r>
+      <w:proofErr w:type="spellEnd"/>
+      <w:r>
+        <w:rPr>
+          <w:sz w:val="24"/>
+          <w:lang w:val="es-CO"/>
+        </w:rPr>
+        <w:t xml:space="preserve"> superior e inferior que deben tener.</w:t>
+      </w:r>
+    </w:p>
+    <w:p>
+      <w:pPr>
+        <w:jc w:val="both"/>
+        <w:rPr>
+          <w:sz w:val="24"/>
+          <w:lang w:val="es-CO"/>
+        </w:rPr>
+      </w:pPr>
+    </w:p>
+    <w:p>
+      <w:pPr>
+        <w:jc w:val="both"/>
+        <w:rPr>
+          <w:sz w:val="24"/>
+          <w:lang w:val="es-CO"/>
+        </w:rPr>
+      </w:pPr>
+      <w:r>
+        <w:rPr>
+          <w:sz w:val="24"/>
+          <w:lang w:val="es-CO"/>
+        </w:rPr>
+        <w:t xml:space="preserve">Este método puede dar mucho juego si usamos medidas relativas para que se adapte automáticamente al alto de su contenido y demás, pero no es el tema de esta entrada. </w:t>
+      </w:r>
+      <w:proofErr w:type="spellStart"/>
+      <w:r>
+        <w:rPr>
+          <w:sz w:val="24"/>
+          <w:lang w:val="es-CO"/>
+        </w:rPr>
+        <w:t>Realizaremos</w:t>
+      </w:r>
+      <w:proofErr w:type="spellEnd"/>
+      <w:r>
+        <w:rPr>
+          <w:sz w:val="24"/>
+          <w:lang w:val="es-CO"/>
+        </w:rPr>
+        <w:t xml:space="preserve"> un </w:t>
+      </w:r>
+      <w:proofErr w:type="spellStart"/>
+      <w:r>
+        <w:rPr>
+          <w:sz w:val="24"/>
+          <w:lang w:val="es-CO"/>
+        </w:rPr>
+        <w:t>ejemplo</w:t>
+      </w:r>
+      <w:proofErr w:type="spellEnd"/>
+      <w:r>
+        <w:rPr>
+          <w:sz w:val="24"/>
+          <w:lang w:val="es-CO"/>
+        </w:rPr>
+        <w:t xml:space="preserve"> con </w:t>
+      </w:r>
+      <w:proofErr w:type="spellStart"/>
+      <w:r>
+        <w:rPr>
+          <w:sz w:val="24"/>
+          <w:lang w:val="es-CO"/>
+        </w:rPr>
+        <w:t>medidas</w:t>
+      </w:r>
+      <w:proofErr w:type="spellEnd"/>
+      <w:r>
+        <w:rPr>
+          <w:sz w:val="24"/>
+          <w:lang w:val="es-CO"/>
+        </w:rPr>
+        <w:t xml:space="preserve"> </w:t>
+      </w:r>
+      <w:proofErr w:type="spellStart"/>
+      <w:r>
+        <w:rPr>
+          <w:sz w:val="24"/>
+          <w:lang w:val="es-CO"/>
+        </w:rPr>
+        <w:t>absolutas</w:t>
+      </w:r>
+      <w:proofErr w:type="spellEnd"/>
+      <w:r>
+        <w:rPr>
+          <w:sz w:val="24"/>
+          <w:lang w:val="es-CO"/>
+        </w:rPr>
+        <w:t>.</w:t>
       </w:r>
     </w:p>
     <w:p>
@@ -1898,96 +2897,193 @@
         <w:rPr>
           <w:lang w:val="es-CO"/>
         </w:rPr>
-        <w:t>Doble centrado medidas desconocidas con transform</w:t>
-      </w:r>
-    </w:p>
-    <w:p>
-      <w:pPr>
-        <w:jc w:val="both"/>
-        <w:rPr>
-          <w:sz w:val="24"/>
-          <w:lang w:val="es-CO"/>
-        </w:rPr>
-      </w:pPr>
-      <w:r>
-        <w:rPr>
-          <w:sz w:val="24"/>
-          <w:lang w:val="es-CO"/>
-        </w:rPr>
-        <w:t>Cuando se desconocen las medidas del hijo es recurrir a las transform.</w:t>
-      </w:r>
-    </w:p>
-    <w:p>
-      <w:pPr>
-        <w:jc w:val="both"/>
-        <w:rPr>
-          <w:sz w:val="24"/>
-          <w:lang w:val="es-CO"/>
-        </w:rPr>
-      </w:pPr>
-    </w:p>
-    <w:p>
-      <w:pPr>
-        <w:jc w:val="both"/>
-        <w:rPr>
-          <w:sz w:val="24"/>
-          <w:lang w:val="es-CO"/>
-        </w:rPr>
-      </w:pPr>
-      <w:r>
-        <w:rPr>
-          <w:sz w:val="24"/>
-          <w:lang w:val="es-CO"/>
-        </w:rPr>
-        <w:t>.centrado { position: absolute;</w:t>
-      </w:r>
-    </w:p>
-    <w:p>
-      <w:pPr>
-        <w:jc w:val="both"/>
-        <w:rPr>
-          <w:sz w:val="24"/>
-          <w:lang w:val="es-CO"/>
-        </w:rPr>
-      </w:pPr>
-      <w:r>
-        <w:rPr>
-          <w:sz w:val="24"/>
-          <w:lang w:val="es-CO"/>
-        </w:rPr>
-        <w:t xml:space="preserve"> top: 50%;</w:t>
-      </w:r>
-    </w:p>
-    <w:p>
-      <w:pPr>
-        <w:jc w:val="both"/>
-        <w:rPr>
-          <w:sz w:val="24"/>
-          <w:lang w:val="es-CO"/>
-        </w:rPr>
-      </w:pPr>
-      <w:r>
-        <w:rPr>
-          <w:sz w:val="24"/>
-          <w:lang w:val="es-CO"/>
-        </w:rPr>
-        <w:t xml:space="preserve"> left: 50%; </w:t>
-      </w:r>
-    </w:p>
-    <w:p>
-      <w:pPr>
-        <w:jc w:val="both"/>
-        <w:rPr>
-          <w:sz w:val="24"/>
-          <w:lang w:val="es-CO"/>
-        </w:rPr>
-      </w:pPr>
-      <w:r>
-        <w:rPr>
-          <w:sz w:val="24"/>
-          <w:lang w:val="es-CO"/>
-        </w:rPr>
-        <w:t>transform: translate(-50%, -50%); }</w:t>
+        <w:t xml:space="preserve">Doble centrado medidas desconocidas con </w:t>
+      </w:r>
+      <w:proofErr w:type="spellStart"/>
+      <w:r>
+        <w:rPr>
+          <w:lang w:val="es-CO"/>
+        </w:rPr>
+        <w:t>transform</w:t>
+      </w:r>
+      <w:proofErr w:type="spellEnd"/>
+    </w:p>
+    <w:p>
+      <w:pPr>
+        <w:jc w:val="both"/>
+        <w:rPr>
+          <w:sz w:val="24"/>
+          <w:lang w:val="es-CO"/>
+        </w:rPr>
+      </w:pPr>
+      <w:r>
+        <w:rPr>
+          <w:sz w:val="24"/>
+          <w:lang w:val="es-CO"/>
+        </w:rPr>
+        <w:t xml:space="preserve">Cuando se desconocen las medidas del hijo es recurrir a las </w:t>
+      </w:r>
+      <w:proofErr w:type="spellStart"/>
+      <w:r>
+        <w:rPr>
+          <w:sz w:val="24"/>
+          <w:lang w:val="es-CO"/>
+        </w:rPr>
+        <w:t>transform</w:t>
+      </w:r>
+      <w:proofErr w:type="spellEnd"/>
+      <w:r>
+        <w:rPr>
+          <w:sz w:val="24"/>
+          <w:lang w:val="es-CO"/>
+        </w:rPr>
+        <w:t>.</w:t>
+      </w:r>
+    </w:p>
+    <w:p>
+      <w:pPr>
+        <w:jc w:val="both"/>
+        <w:rPr>
+          <w:sz w:val="24"/>
+          <w:lang w:val="es-CO"/>
+        </w:rPr>
+      </w:pPr>
+    </w:p>
+    <w:p>
+      <w:pPr>
+        <w:jc w:val="both"/>
+        <w:rPr>
+          <w:sz w:val="24"/>
+          <w:lang w:val="es-CO"/>
+        </w:rPr>
+      </w:pPr>
+      <w:r>
+        <w:rPr>
+          <w:sz w:val="24"/>
+          <w:lang w:val="es-CO"/>
+        </w:rPr>
+        <w:t>.</w:t>
+      </w:r>
+      <w:proofErr w:type="spellStart"/>
+      <w:r>
+        <w:rPr>
+          <w:sz w:val="24"/>
+          <w:lang w:val="es-CO"/>
+        </w:rPr>
+        <w:t>centrado</w:t>
+      </w:r>
+      <w:proofErr w:type="spellEnd"/>
+      <w:r>
+        <w:rPr>
+          <w:sz w:val="24"/>
+          <w:lang w:val="es-CO"/>
+        </w:rPr>
+        <w:t xml:space="preserve"> </w:t>
+      </w:r>
+      <w:proofErr w:type="gramStart"/>
+      <w:r>
+        <w:rPr>
+          <w:sz w:val="24"/>
+          <w:lang w:val="es-CO"/>
+        </w:rPr>
+        <w:t>{ position</w:t>
+      </w:r>
+      <w:proofErr w:type="gramEnd"/>
+      <w:r>
+        <w:rPr>
+          <w:sz w:val="24"/>
+          <w:lang w:val="es-CO"/>
+        </w:rPr>
+        <w:t>: absolute;</w:t>
+      </w:r>
+    </w:p>
+    <w:p>
+      <w:pPr>
+        <w:jc w:val="both"/>
+        <w:rPr>
+          <w:sz w:val="24"/>
+          <w:lang w:val="es-CO"/>
+        </w:rPr>
+      </w:pPr>
+      <w:r>
+        <w:rPr>
+          <w:sz w:val="24"/>
+          <w:lang w:val="es-CO"/>
+        </w:rPr>
+        <w:t xml:space="preserve"> </w:t>
+      </w:r>
+      <w:proofErr w:type="gramStart"/>
+      <w:r>
+        <w:rPr>
+          <w:sz w:val="24"/>
+          <w:lang w:val="es-CO"/>
+        </w:rPr>
+        <w:t>top</w:t>
+      </w:r>
+      <w:proofErr w:type="gramEnd"/>
+      <w:r>
+        <w:rPr>
+          <w:sz w:val="24"/>
+          <w:lang w:val="es-CO"/>
+        </w:rPr>
+        <w:t>: 50%;</w:t>
+      </w:r>
+    </w:p>
+    <w:p>
+      <w:pPr>
+        <w:jc w:val="both"/>
+        <w:rPr>
+          <w:sz w:val="24"/>
+          <w:lang w:val="es-CO"/>
+        </w:rPr>
+      </w:pPr>
+      <w:r>
+        <w:rPr>
+          <w:sz w:val="24"/>
+          <w:lang w:val="es-CO"/>
+        </w:rPr>
+        <w:t xml:space="preserve"> </w:t>
+      </w:r>
+      <w:proofErr w:type="gramStart"/>
+      <w:r>
+        <w:rPr>
+          <w:sz w:val="24"/>
+          <w:lang w:val="es-CO"/>
+        </w:rPr>
+        <w:t>left</w:t>
+      </w:r>
+      <w:proofErr w:type="gramEnd"/>
+      <w:r>
+        <w:rPr>
+          <w:sz w:val="24"/>
+          <w:lang w:val="es-CO"/>
+        </w:rPr>
+        <w:t xml:space="preserve">: 50%; </w:t>
+      </w:r>
+    </w:p>
+    <w:p>
+      <w:pPr>
+        <w:jc w:val="both"/>
+        <w:rPr>
+          <w:sz w:val="24"/>
+          <w:lang w:val="es-CO"/>
+        </w:rPr>
+      </w:pPr>
+      <w:proofErr w:type="gramStart"/>
+      <w:r>
+        <w:rPr>
+          <w:sz w:val="24"/>
+          <w:lang w:val="es-CO"/>
+        </w:rPr>
+        <w:t>transform</w:t>
+      </w:r>
+      <w:proofErr w:type="gramEnd"/>
+      <w:r>
+        <w:rPr>
+          <w:sz w:val="24"/>
+          <w:lang w:val="es-CO"/>
+        </w:rPr>
+        <w:t>: translate(-50%, -50%); }</w:t>
       </w:r>
     </w:p>
     <w:p>
@@ -2015,13 +3111,7 @@
         <w:rPr>
           <w:lang w:val="es-CO"/>
         </w:rPr>
-        <w:t>Doble centrado múltiples elementos en tamaños de</w:t>
-      </w:r>
-      <w:r>
-        <w:rPr>
-          <w:lang w:val="es-CO"/>
-        </w:rPr>
-        <w:t>sconocidos o ventanas dinámicas.</w:t>
+        <w:t>Doble centrado múltiples elementos en tamaños desconocidos o ventanas dinámicas.</w:t>
       </w:r>
     </w:p>
     <w:p>
@@ -2056,167 +3146,26 @@
           <w:sz w:val="24"/>
         </w:rPr>
       </w:pPr>
-      <w:r>
-        <w:rPr>
-          <w:sz w:val="24"/>
-        </w:rPr>
-        <w:t>display: block;</w:t>
-      </w:r>
-    </w:p>
-    <w:p>
-      <w:pPr>
-        <w:jc w:val="both"/>
-        <w:rPr>
-          <w:sz w:val="24"/>
-        </w:rPr>
-      </w:pPr>
-      <w:r>
-        <w:rPr>
-          <w:sz w:val="24"/>
-        </w:rPr>
-        <w:t xml:space="preserve">  font-family: Tenor Sans, sans-serif;</w:t>
-      </w:r>
-    </w:p>
-    <w:p>
-      <w:pPr>
-        <w:jc w:val="both"/>
-        <w:rPr>
-          <w:sz w:val="24"/>
-        </w:rPr>
-      </w:pPr>
-      <w:r>
-        <w:rPr>
-          <w:sz w:val="24"/>
-        </w:rPr>
-        <w:t xml:space="preserve">  color: #444;</w:t>
-      </w:r>
-    </w:p>
-    <w:p>
-      <w:pPr>
-        <w:jc w:val="both"/>
-        <w:rPr>
-          <w:sz w:val="24"/>
-        </w:rPr>
-      </w:pPr>
-      <w:r>
-        <w:rPr>
-          <w:sz w:val="24"/>
-        </w:rPr>
-        <w:t xml:space="preserve">  font-weight: bold;</w:t>
-      </w:r>
-    </w:p>
-    <w:p>
-      <w:pPr>
-        <w:jc w:val="both"/>
-        <w:rPr>
-          <w:sz w:val="24"/>
-        </w:rPr>
-      </w:pPr>
-      <w:r>
-        <w:rPr>
-          <w:sz w:val="24"/>
-        </w:rPr>
-        <w:t xml:space="preserve">  text-decoration: none; </w:t>
-      </w:r>
-    </w:p>
-    <w:p>
-      <w:pPr>
-        <w:jc w:val="both"/>
-        <w:rPr>
-          <w:sz w:val="24"/>
-        </w:rPr>
-      </w:pPr>
-      <w:r>
-        <w:rPr>
-          <w:sz w:val="24"/>
-        </w:rPr>
-        <w:t xml:space="preserve">  line-height: 30px; /*margin-top of ul plus 2*/</w:t>
-      </w:r>
-    </w:p>
-    <w:p>
-      <w:pPr>
-        <w:jc w:val="both"/>
-        <w:rPr>
-          <w:sz w:val="24"/>
-        </w:rPr>
-      </w:pPr>
-      <w:r>
-        <w:rPr>
-          <w:sz w:val="24"/>
-        </w:rPr>
-        <w:t xml:space="preserve">  padding: 0 10px;</w:t>
-      </w:r>
-    </w:p>
-    <w:p>
-      <w:pPr>
-        <w:jc w:val="both"/>
-        <w:rPr>
-          <w:sz w:val="24"/>
-        </w:rPr>
-      </w:pPr>
-      <w:r>
-        <w:rPr>
-          <w:sz w:val="24"/>
-        </w:rPr>
-        <w:t xml:space="preserve">  text-shadow: 1px 1px 0 rgba(255,255,255,0.1);</w:t>
-      </w:r>
-    </w:p>
-    <w:p>
-      <w:pPr>
-        <w:jc w:val="both"/>
-        <w:rPr>
-          <w:sz w:val="24"/>
-        </w:rPr>
-      </w:pPr>
-      <w:r>
-        <w:rPr>
-          <w:sz w:val="24"/>
-        </w:rPr>
-        <w:t>border-radius: 4px;}</w:t>
-      </w:r>
-    </w:p>
-    <w:p>
-      <w:pPr>
-        <w:jc w:val="both"/>
-        <w:rPr>
-          <w:sz w:val="24"/>
-        </w:rPr>
-      </w:pPr>
-    </w:p>
-    <w:p>
-      <w:pPr>
-        <w:jc w:val="both"/>
-        <w:rPr>
-          <w:sz w:val="24"/>
-        </w:rPr>
-      </w:pPr>
-      <w:r>
-        <w:rPr>
-          <w:sz w:val="24"/>
-        </w:rPr>
-        <w:t>a:hover {</w:t>
-      </w:r>
-    </w:p>
-    <w:p>
-      <w:pPr>
-        <w:jc w:val="both"/>
-        <w:rPr>
-          <w:sz w:val="24"/>
-        </w:rPr>
-      </w:pPr>
-      <w:r>
-        <w:rPr>
-          <w:sz w:val="24"/>
-        </w:rPr>
-        <w:t xml:space="preserve">  background: #363636;</w:t>
-      </w:r>
-    </w:p>
-    <w:p>
-      <w:pPr>
-        <w:jc w:val="both"/>
-        <w:rPr>
-          <w:sz w:val="24"/>
-          <w:lang w:val="es-CO"/>
+      <w:proofErr w:type="gramStart"/>
+      <w:r>
+        <w:rPr>
+          <w:sz w:val="24"/>
+        </w:rPr>
+        <w:t>display</w:t>
+      </w:r>
+      <w:proofErr w:type="gramEnd"/>
+      <w:r>
+        <w:rPr>
+          <w:sz w:val="24"/>
+        </w:rPr>
+        <w:t>: block;</w:t>
+      </w:r>
+    </w:p>
+    <w:p>
+      <w:pPr>
+        <w:jc w:val="both"/>
+        <w:rPr>
+          <w:sz w:val="24"/>
         </w:rPr>
       </w:pPr>
       <w:r>
@@ -2225,28 +3174,390 @@
         </w:rPr>
         <w:t xml:space="preserve">  </w:t>
       </w:r>
-      <w:r>
-        <w:rPr>
-          <w:sz w:val="24"/>
-          <w:lang w:val="es-CO"/>
-        </w:rPr>
-        <w:t>color: #5fa9c5;</w:t>
-      </w:r>
-    </w:p>
-    <w:p>
-      <w:pPr>
-        <w:jc w:val="both"/>
-        <w:rPr>
-          <w:sz w:val="24"/>
-          <w:lang w:val="es-CO"/>
-        </w:rPr>
-      </w:pPr>
-      <w:r>
-        <w:rPr>
-          <w:sz w:val="24"/>
-          <w:lang w:val="es-CO"/>
-        </w:rPr>
-        <w:t xml:space="preserve">  border: 1px solid #5fa9c5;</w:t>
+      <w:proofErr w:type="gramStart"/>
+      <w:r>
+        <w:rPr>
+          <w:sz w:val="24"/>
+        </w:rPr>
+        <w:t>font-family</w:t>
+      </w:r>
+      <w:proofErr w:type="gramEnd"/>
+      <w:r>
+        <w:rPr>
+          <w:sz w:val="24"/>
+        </w:rPr>
+        <w:t>: Tenor Sans, sans-serif;</w:t>
+      </w:r>
+    </w:p>
+    <w:p>
+      <w:pPr>
+        <w:jc w:val="both"/>
+        <w:rPr>
+          <w:sz w:val="24"/>
+        </w:rPr>
+      </w:pPr>
+      <w:r>
+        <w:rPr>
+          <w:sz w:val="24"/>
+        </w:rPr>
+        <w:t xml:space="preserve">  </w:t>
+      </w:r>
+      <w:proofErr w:type="gramStart"/>
+      <w:r>
+        <w:rPr>
+          <w:sz w:val="24"/>
+        </w:rPr>
+        <w:t>color</w:t>
+      </w:r>
+      <w:proofErr w:type="gramEnd"/>
+      <w:r>
+        <w:rPr>
+          <w:sz w:val="24"/>
+        </w:rPr>
+        <w:t>: #444;</w:t>
+      </w:r>
+    </w:p>
+    <w:p>
+      <w:pPr>
+        <w:jc w:val="both"/>
+        <w:rPr>
+          <w:sz w:val="24"/>
+        </w:rPr>
+      </w:pPr>
+      <w:r>
+        <w:rPr>
+          <w:sz w:val="24"/>
+        </w:rPr>
+        <w:t xml:space="preserve">  </w:t>
+      </w:r>
+      <w:proofErr w:type="gramStart"/>
+      <w:r>
+        <w:rPr>
+          <w:sz w:val="24"/>
+        </w:rPr>
+        <w:t>font-weight</w:t>
+      </w:r>
+      <w:proofErr w:type="gramEnd"/>
+      <w:r>
+        <w:rPr>
+          <w:sz w:val="24"/>
+        </w:rPr>
+        <w:t>: bold;</w:t>
+      </w:r>
+    </w:p>
+    <w:p>
+      <w:pPr>
+        <w:jc w:val="both"/>
+        <w:rPr>
+          <w:sz w:val="24"/>
+        </w:rPr>
+      </w:pPr>
+      <w:r>
+        <w:rPr>
+          <w:sz w:val="24"/>
+        </w:rPr>
+        <w:t xml:space="preserve">  </w:t>
+      </w:r>
+      <w:proofErr w:type="gramStart"/>
+      <w:r>
+        <w:rPr>
+          <w:sz w:val="24"/>
+        </w:rPr>
+        <w:t>text-decoration</w:t>
+      </w:r>
+      <w:proofErr w:type="gramEnd"/>
+      <w:r>
+        <w:rPr>
+          <w:sz w:val="24"/>
+        </w:rPr>
+        <w:t xml:space="preserve">: none; </w:t>
+      </w:r>
+    </w:p>
+    <w:p>
+      <w:pPr>
+        <w:jc w:val="both"/>
+        <w:rPr>
+          <w:sz w:val="24"/>
+        </w:rPr>
+      </w:pPr>
+      <w:r>
+        <w:rPr>
+          <w:sz w:val="24"/>
+        </w:rPr>
+        <w:t xml:space="preserve">  </w:t>
+      </w:r>
+      <w:proofErr w:type="gramStart"/>
+      <w:r>
+        <w:rPr>
+          <w:sz w:val="24"/>
+        </w:rPr>
+        <w:t>line-height</w:t>
+      </w:r>
+      <w:proofErr w:type="gramEnd"/>
+      <w:r>
+        <w:rPr>
+          <w:sz w:val="24"/>
+        </w:rPr>
+        <w:t xml:space="preserve">: 30px; /*margin-top of </w:t>
+      </w:r>
+      <w:proofErr w:type="spellStart"/>
+      <w:r>
+        <w:rPr>
+          <w:sz w:val="24"/>
+        </w:rPr>
+        <w:t>ul</w:t>
+      </w:r>
+      <w:proofErr w:type="spellEnd"/>
+      <w:r>
+        <w:rPr>
+          <w:sz w:val="24"/>
+        </w:rPr>
+        <w:t xml:space="preserve"> plus 2*/</w:t>
+      </w:r>
+    </w:p>
+    <w:p>
+      <w:pPr>
+        <w:jc w:val="both"/>
+        <w:rPr>
+          <w:sz w:val="24"/>
+        </w:rPr>
+      </w:pPr>
+      <w:r>
+        <w:rPr>
+          <w:sz w:val="24"/>
+        </w:rPr>
+        <w:t xml:space="preserve">  </w:t>
+      </w:r>
+      <w:proofErr w:type="gramStart"/>
+      <w:r>
+        <w:rPr>
+          <w:sz w:val="24"/>
+        </w:rPr>
+        <w:t>padding</w:t>
+      </w:r>
+      <w:proofErr w:type="gramEnd"/>
+      <w:r>
+        <w:rPr>
+          <w:sz w:val="24"/>
+        </w:rPr>
+        <w:t>: 0 10px;</w:t>
+      </w:r>
+    </w:p>
+    <w:p>
+      <w:pPr>
+        <w:jc w:val="both"/>
+        <w:rPr>
+          <w:sz w:val="24"/>
+        </w:rPr>
+      </w:pPr>
+      <w:r>
+        <w:rPr>
+          <w:sz w:val="24"/>
+        </w:rPr>
+        <w:t xml:space="preserve">  </w:t>
+      </w:r>
+      <w:proofErr w:type="gramStart"/>
+      <w:r>
+        <w:rPr>
+          <w:sz w:val="24"/>
+        </w:rPr>
+        <w:t>text-shadow</w:t>
+      </w:r>
+      <w:proofErr w:type="gramEnd"/>
+      <w:r>
+        <w:rPr>
+          <w:sz w:val="24"/>
+        </w:rPr>
+        <w:t xml:space="preserve">: 1px </w:t>
+      </w:r>
+      <w:proofErr w:type="spellStart"/>
+      <w:r>
+        <w:rPr>
+          <w:sz w:val="24"/>
+        </w:rPr>
+        <w:t>1px</w:t>
+      </w:r>
+      <w:proofErr w:type="spellEnd"/>
+      <w:r>
+        <w:rPr>
+          <w:sz w:val="24"/>
+        </w:rPr>
+        <w:t xml:space="preserve"> 0 </w:t>
+      </w:r>
+      <w:proofErr w:type="spellStart"/>
+      <w:r>
+        <w:rPr>
+          <w:sz w:val="24"/>
+        </w:rPr>
+        <w:t>rgba</w:t>
+      </w:r>
+      <w:proofErr w:type="spellEnd"/>
+      <w:r>
+        <w:rPr>
+          <w:sz w:val="24"/>
+        </w:rPr>
+        <w:t>(255,255,255,0.1);</w:t>
+      </w:r>
+    </w:p>
+    <w:p>
+      <w:pPr>
+        <w:jc w:val="both"/>
+        <w:rPr>
+          <w:sz w:val="24"/>
+        </w:rPr>
+      </w:pPr>
+      <w:proofErr w:type="gramStart"/>
+      <w:r>
+        <w:rPr>
+          <w:sz w:val="24"/>
+        </w:rPr>
+        <w:t>border-radius</w:t>
+      </w:r>
+      <w:proofErr w:type="gramEnd"/>
+      <w:r>
+        <w:rPr>
+          <w:sz w:val="24"/>
+        </w:rPr>
+        <w:t>: 4px;}</w:t>
+      </w:r>
+    </w:p>
+    <w:p>
+      <w:pPr>
+        <w:jc w:val="both"/>
+        <w:rPr>
+          <w:sz w:val="24"/>
+        </w:rPr>
+      </w:pPr>
+    </w:p>
+    <w:p>
+      <w:pPr>
+        <w:jc w:val="both"/>
+        <w:rPr>
+          <w:sz w:val="24"/>
+        </w:rPr>
+      </w:pPr>
+      <w:proofErr w:type="gramStart"/>
+      <w:r>
+        <w:rPr>
+          <w:sz w:val="24"/>
+        </w:rPr>
+        <w:t>a:</w:t>
+      </w:r>
+      <w:proofErr w:type="gramEnd"/>
+      <w:r>
+        <w:rPr>
+          <w:sz w:val="24"/>
+        </w:rPr>
+        <w:t>hover {</w:t>
+      </w:r>
+    </w:p>
+    <w:p>
+      <w:pPr>
+        <w:jc w:val="both"/>
+        <w:rPr>
+          <w:sz w:val="24"/>
+        </w:rPr>
+      </w:pPr>
+      <w:r>
+        <w:rPr>
+          <w:sz w:val="24"/>
+        </w:rPr>
+        <w:t xml:space="preserve">  </w:t>
+      </w:r>
+      <w:proofErr w:type="gramStart"/>
+      <w:r>
+        <w:rPr>
+          <w:sz w:val="24"/>
+        </w:rPr>
+        <w:t>background</w:t>
+      </w:r>
+      <w:proofErr w:type="gramEnd"/>
+      <w:r>
+        <w:rPr>
+          <w:sz w:val="24"/>
+        </w:rPr>
+        <w:t>: #363636;</w:t>
+      </w:r>
+    </w:p>
+    <w:p>
+      <w:pPr>
+        <w:jc w:val="both"/>
+        <w:rPr>
+          <w:sz w:val="24"/>
+          <w:lang w:val="es-CO"/>
+        </w:rPr>
+      </w:pPr>
+      <w:r>
+        <w:rPr>
+          <w:sz w:val="24"/>
+        </w:rPr>
+        <w:t xml:space="preserve">  </w:t>
+      </w:r>
+      <w:proofErr w:type="gramStart"/>
+      <w:r>
+        <w:rPr>
+          <w:sz w:val="24"/>
+          <w:lang w:val="es-CO"/>
+        </w:rPr>
+        <w:t>color</w:t>
+      </w:r>
+      <w:proofErr w:type="gramEnd"/>
+      <w:r>
+        <w:rPr>
+          <w:sz w:val="24"/>
+          <w:lang w:val="es-CO"/>
+        </w:rPr>
+        <w:t>: #5fa9c5;</w:t>
+      </w:r>
+    </w:p>
+    <w:p>
+      <w:pPr>
+        <w:jc w:val="both"/>
+        <w:rPr>
+          <w:sz w:val="24"/>
+          <w:lang w:val="es-CO"/>
+        </w:rPr>
+      </w:pPr>
+      <w:r>
+        <w:rPr>
+          <w:sz w:val="24"/>
+          <w:lang w:val="es-CO"/>
+        </w:rPr>
+        <w:t xml:space="preserve">  </w:t>
+      </w:r>
+      <w:proofErr w:type="spellStart"/>
+      <w:proofErr w:type="gramStart"/>
+      <w:r>
+        <w:rPr>
+          <w:sz w:val="24"/>
+          <w:lang w:val="es-CO"/>
+        </w:rPr>
+        <w:t>border</w:t>
+      </w:r>
+      <w:proofErr w:type="spellEnd"/>
+      <w:proofErr w:type="gramEnd"/>
+      <w:r>
+        <w:rPr>
+          <w:sz w:val="24"/>
+          <w:lang w:val="es-CO"/>
+        </w:rPr>
+        <w:t xml:space="preserve">: 1px </w:t>
+      </w:r>
+      <w:proofErr w:type="spellStart"/>
+      <w:r>
+        <w:rPr>
+          <w:sz w:val="24"/>
+          <w:lang w:val="es-CO"/>
+        </w:rPr>
+        <w:t>solid</w:t>
+      </w:r>
+      <w:proofErr w:type="spellEnd"/>
+      <w:r>
+        <w:rPr>
+          <w:sz w:val="24"/>
+          <w:lang w:val="es-CO"/>
+        </w:rPr>
+        <w:t xml:space="preserve"> #5fa9c5;</w:t>
       </w:r>
     </w:p>
     <w:p>
@@ -2298,7 +3609,71 @@
           <w:sz w:val="24"/>
           <w:lang w:val="es-CO"/>
         </w:rPr>
-        <w:t>Pese a que en la vertical el valor 'auto' para 'margin' no surte efecto, al actuar sobre una caja con tamaños declarado y estar posicionada a 0 en las cuatro propiedades (left/top/right/bottom)</w:t>
+        <w:t>Pese a que en la vertical el valor 'auto' para '</w:t>
+      </w:r>
+      <w:proofErr w:type="spellStart"/>
+      <w:r>
+        <w:rPr>
+          <w:sz w:val="24"/>
+          <w:lang w:val="es-CO"/>
+        </w:rPr>
+        <w:t>margin</w:t>
+      </w:r>
+      <w:proofErr w:type="spellEnd"/>
+      <w:r>
+        <w:rPr>
+          <w:sz w:val="24"/>
+          <w:lang w:val="es-CO"/>
+        </w:rPr>
+        <w:t>' no surte efecto, al actuar sobre una caja con tamaños declarado y estar posicionada a 0 en las cuatro propiedades (</w:t>
+      </w:r>
+      <w:proofErr w:type="spellStart"/>
+      <w:r>
+        <w:rPr>
+          <w:sz w:val="24"/>
+          <w:lang w:val="es-CO"/>
+        </w:rPr>
+        <w:t>left</w:t>
+      </w:r>
+      <w:proofErr w:type="spellEnd"/>
+      <w:r>
+        <w:rPr>
+          <w:sz w:val="24"/>
+          <w:lang w:val="es-CO"/>
+        </w:rPr>
+        <w:t>/top/</w:t>
+      </w:r>
+      <w:proofErr w:type="spellStart"/>
+      <w:r>
+        <w:rPr>
+          <w:sz w:val="24"/>
+          <w:lang w:val="es-CO"/>
+        </w:rPr>
+        <w:t>right</w:t>
+      </w:r>
+      <w:proofErr w:type="spellEnd"/>
+      <w:r>
+        <w:rPr>
+          <w:sz w:val="24"/>
+          <w:lang w:val="es-CO"/>
+        </w:rPr>
+        <w:t>/</w:t>
+      </w:r>
+      <w:proofErr w:type="spellStart"/>
+      <w:r>
+        <w:rPr>
+          <w:sz w:val="24"/>
+          <w:lang w:val="es-CO"/>
+        </w:rPr>
+        <w:t>bottom</w:t>
+      </w:r>
+      <w:proofErr w:type="spellEnd"/>
+      <w:r>
+        <w:rPr>
+          <w:sz w:val="24"/>
+          <w:lang w:val="es-CO"/>
+        </w:rPr>
+        <w:t>)</w:t>
       </w:r>
       <w:r>
         <w:rPr>
@@ -2324,8 +3699,6 @@
       <w:pPr>
         <w:jc w:val="both"/>
       </w:pPr>
-      <w:bookmarkStart w:id="1" w:name="_GoBack"/>
-      <w:bookmarkEnd w:id="1"/>
       <w:r>
         <w:lastRenderedPageBreak/>
         <w:t>#center {</w:t>
@@ -2335,80 +3708,138 @@
       <w:pPr>
         <w:jc w:val="both"/>
       </w:pPr>
-      <w:r>
-        <w:t>position: absolute;</w:t>
-      </w:r>
-    </w:p>
-    <w:p>
-      <w:pPr>
-        <w:jc w:val="both"/>
-      </w:pPr>
-      <w:r>
-        <w:t>top:0;</w:t>
-      </w:r>
-    </w:p>
-    <w:p>
-      <w:pPr>
-        <w:jc w:val="both"/>
-      </w:pPr>
-      <w:r>
-        <w:t>left:0;</w:t>
-      </w:r>
-    </w:p>
-    <w:p>
-      <w:pPr>
-        <w:jc w:val="both"/>
-      </w:pPr>
-      <w:r>
-        <w:t>right:0;</w:t>
-      </w:r>
-    </w:p>
-    <w:p>
-      <w:pPr>
-        <w:jc w:val="both"/>
-      </w:pPr>
-      <w:r>
-        <w:t>bottom:0;</w:t>
-      </w:r>
-    </w:p>
-    <w:p>
-      <w:pPr>
-        <w:jc w:val="both"/>
-      </w:pPr>
-      <w:r>
-        <w:t>margin: auto;</w:t>
-      </w:r>
-    </w:p>
-    <w:p>
-      <w:pPr>
-        <w:jc w:val="both"/>
-      </w:pPr>
-      <w:r>
-        <w:t>background: #83C24A;</w:t>
-      </w:r>
-    </w:p>
-    <w:p>
-      <w:pPr>
-        <w:jc w:val="both"/>
-      </w:pPr>
-      <w:r>
-        <w:t>height: 100px;</w:t>
-      </w:r>
-    </w:p>
-    <w:p>
-      <w:pPr>
-        <w:jc w:val="both"/>
-      </w:pPr>
-      <w:r>
-        <w:t>width: 200px;</w:t>
-      </w:r>
-    </w:p>
-    <w:p>
-      <w:pPr>
-        <w:jc w:val="both"/>
-      </w:pPr>
-      <w:r>
-        <w:t>box-shadow: 0 0 4px rgba(0,0,0,.3);</w:t>
+      <w:proofErr w:type="gramStart"/>
+      <w:r>
+        <w:t>position</w:t>
+      </w:r>
+      <w:proofErr w:type="gramEnd"/>
+      <w:r>
+        <w:t>: absolute;</w:t>
+      </w:r>
+    </w:p>
+    <w:p>
+      <w:pPr>
+        <w:jc w:val="both"/>
+      </w:pPr>
+      <w:proofErr w:type="gramStart"/>
+      <w:r>
+        <w:t>top:</w:t>
+      </w:r>
+      <w:proofErr w:type="gramEnd"/>
+      <w:r>
+        <w:t>0;</w:t>
+      </w:r>
+    </w:p>
+    <w:p>
+      <w:pPr>
+        <w:jc w:val="both"/>
+      </w:pPr>
+      <w:proofErr w:type="gramStart"/>
+      <w:r>
+        <w:t>left:</w:t>
+      </w:r>
+      <w:proofErr w:type="gramEnd"/>
+      <w:r>
+        <w:t>0;</w:t>
+      </w:r>
+    </w:p>
+    <w:p>
+      <w:pPr>
+        <w:jc w:val="both"/>
+      </w:pPr>
+      <w:proofErr w:type="gramStart"/>
+      <w:r>
+        <w:t>right:</w:t>
+      </w:r>
+      <w:proofErr w:type="gramEnd"/>
+      <w:r>
+        <w:t>0;</w:t>
+      </w:r>
+    </w:p>
+    <w:p>
+      <w:pPr>
+        <w:jc w:val="both"/>
+      </w:pPr>
+      <w:proofErr w:type="gramStart"/>
+      <w:r>
+        <w:t>bottom:</w:t>
+      </w:r>
+      <w:proofErr w:type="gramEnd"/>
+      <w:r>
+        <w:t>0;</w:t>
+      </w:r>
+    </w:p>
+    <w:p>
+      <w:pPr>
+        <w:jc w:val="both"/>
+      </w:pPr>
+      <w:proofErr w:type="gramStart"/>
+      <w:r>
+        <w:t>margin</w:t>
+      </w:r>
+      <w:proofErr w:type="gramEnd"/>
+      <w:r>
+        <w:t>: auto;</w:t>
+      </w:r>
+    </w:p>
+    <w:p>
+      <w:pPr>
+        <w:jc w:val="both"/>
+      </w:pPr>
+      <w:proofErr w:type="gramStart"/>
+      <w:r>
+        <w:t>background</w:t>
+      </w:r>
+      <w:proofErr w:type="gramEnd"/>
+      <w:r>
+        <w:t>: #83C24A;</w:t>
+      </w:r>
+    </w:p>
+    <w:p>
+      <w:pPr>
+        <w:jc w:val="both"/>
+      </w:pPr>
+      <w:proofErr w:type="gramStart"/>
+      <w:r>
+        <w:t>height</w:t>
+      </w:r>
+      <w:proofErr w:type="gramEnd"/>
+      <w:r>
+        <w:t>: 100px;</w:t>
+      </w:r>
+    </w:p>
+    <w:p>
+      <w:pPr>
+        <w:jc w:val="both"/>
+      </w:pPr>
+      <w:proofErr w:type="gramStart"/>
+      <w:r>
+        <w:t>width</w:t>
+      </w:r>
+      <w:proofErr w:type="gramEnd"/>
+      <w:r>
+        <w:t>: 200px;</w:t>
+      </w:r>
+    </w:p>
+    <w:p>
+      <w:pPr>
+        <w:jc w:val="both"/>
+      </w:pPr>
+      <w:proofErr w:type="gramStart"/>
+      <w:r>
+        <w:t>box-shadow</w:t>
+      </w:r>
+      <w:proofErr w:type="gramEnd"/>
+      <w:r>
+        <w:t xml:space="preserve">: 0 0 4px </w:t>
+      </w:r>
+      <w:proofErr w:type="spellStart"/>
+      <w:r>
+        <w:t>rgba</w:t>
+      </w:r>
+      <w:proofErr w:type="spellEnd"/>
+      <w:r>
+        <w:t>(0,0,0,.3);</w:t>
       </w:r>
     </w:p>
     <w:p>
@@ -2503,10 +3934,10 @@
         </w:rPr>
         <w:t xml:space="preserve"> </w:t>
       </w:r>
+      <w:bookmarkEnd w:id="0"/>
     </w:p>
     <w:sectPr>
       <w:headerReference w:type="default" r:id="rId10"/>
-      <w:footerReference w:type="default" r:id="rId11"/>
       <w:pgSz w:w="12240" w:h="15840" w:code="1"/>
       <w:pgMar w:top="1008" w:right="936" w:bottom="1008" w:left="936" w:header="432" w:footer="432" w:gutter="0"/>
       <w:cols w:num="2" w:space="288"/>
@@ -2532,31 +3963,6 @@
     </w:p>
   </w:endnote>
 </w:endnotes>
-</file>
-
-<file path=word/footer1.xml><?xml version="1.0" encoding="utf-8"?>
-<w:ftr xmlns:wpc="http://schemas.microsoft.com/office/word/2010/wordprocessingCanvas" xmlns:mc="http://schemas.openxmlformats.org/markup-compatibility/2006" xmlns:o="urn:schemas-microsoft-com:office:office" xmlns:r="http://schemas.openxmlformats.org/officeDocument/2006/relationships" xmlns:m="http://schemas.openxmlformats.org/officeDocument/2006/math" xmlns:v="urn:schemas-microsoft-com:vml" xmlns:wp14="http://schemas.microsoft.com/office/word/2010/wordprocessingDrawing" xmlns:wp="http://schemas.openxmlformats.org/drawingml/2006/wordprocessingDrawing" xmlns:w10="urn:schemas-microsoft-com:office:word" xmlns:w="http://schemas.openxmlformats.org/wordprocessingml/2006/main" xmlns:w14="http://schemas.microsoft.com/office/word/2010/wordml" xmlns:w15="http://schemas.microsoft.com/office/word/2012/wordml" xmlns:wpg="http://schemas.microsoft.com/office/word/2010/wordprocessingGroup" xmlns:wpi="http://schemas.microsoft.com/office/word/2010/wordprocessingInk" xmlns:wne="http://schemas.microsoft.com/office/word/2006/wordml" xmlns:wps="http://schemas.microsoft.com/office/word/2010/wordprocessingShape" mc:Ignorable="w14 w15 wp14">
-  <w:p>
-    <w:pPr>
-      <w:pStyle w:val="Piedepgina"/>
-      <w:rPr>
-        <w:lang w:val="es-CO"/>
-      </w:rPr>
-    </w:pPr>
-    <w:r>
-      <w:rPr>
-        <w:lang w:val="es-CO"/>
-      </w:rPr>
-      <w:t>Premio Colombiano de  Informática ACIS 20</w:t>
-    </w:r>
-    <w:r>
-      <w:rPr>
-        <w:lang w:val="es-CO"/>
-      </w:rPr>
-      <w:t>11</w:t>
-    </w:r>
-  </w:p>
-</w:ftr>
 </file>
 
 <file path=word/footnotes.xml><?xml version="1.0" encoding="utf-8"?>
@@ -2607,7 +4013,7 @@
       <w:rPr>
         <w:noProof/>
       </w:rPr>
-      <w:t>1</w:t>
+      <w:t>3</w:t>
     </w:r>
     <w:r>
       <w:fldChar w:fldCharType="end"/>
@@ -2656,6 +4062,7 @@
       </w:rPr>
       <w:t xml:space="preserve">. </w:t>
     </w:r>
+    <w:proofErr w:type="gramStart"/>
     <w:r>
       <w:rPr>
         <w:lang w:val="es-CO"/>
@@ -2668,6 +4075,7 @@
       </w:rPr>
       <w:t>.</w:t>
     </w:r>
+    <w:proofErr w:type="gramEnd"/>
   </w:p>
   <w:p>
     <w:pPr>
@@ -4456,6 +5864,29 @@
       <w:lang w:val="es-CO"/>
     </w:rPr>
   </w:style>
+  <w:style w:type="paragraph" w:styleId="Textodeglobo">
+    <w:name w:val="Balloon Text"/>
+    <w:basedOn w:val="Normal"/>
+    <w:link w:val="TextodegloboCar"/>
+    <w:rsid w:val="00180A9B"/>
+    <w:rPr>
+      <w:rFonts w:ascii="Segoe UI" w:hAnsi="Segoe UI" w:cs="Segoe UI"/>
+      <w:sz w:val="18"/>
+      <w:szCs w:val="18"/>
+    </w:rPr>
+  </w:style>
+  <w:style w:type="character" w:customStyle="1" w:styleId="TextodegloboCar">
+    <w:name w:val="Texto de globo Car"/>
+    <w:basedOn w:val="Fuentedeprrafopredeter"/>
+    <w:link w:val="Textodeglobo"/>
+    <w:rsid w:val="00180A9B"/>
+    <w:rPr>
+      <w:rFonts w:ascii="Segoe UI" w:hAnsi="Segoe UI" w:cs="Segoe UI"/>
+      <w:sz w:val="18"/>
+      <w:szCs w:val="18"/>
+      <w:lang w:val="en-US" w:eastAsia="en-US"/>
+    </w:rPr>
+  </w:style>
 </w:styles>
 </file>
 
@@ -4735,7 +6166,7 @@
 </file>
 
 <file path=customXml/itemProps1.xml><?xml version="1.0" encoding="utf-8"?>
-<ds:datastoreItem xmlns:ds="http://schemas.openxmlformats.org/officeDocument/2006/customXml" ds:itemID="{4976E8DB-56F9-41D3-AE18-2D3F0507D619}">
+<ds:datastoreItem xmlns:ds="http://schemas.openxmlformats.org/officeDocument/2006/customXml" ds:itemID="{CD60518A-C59B-4568-B148-124F8D512F62}">
   <ds:schemaRefs>
     <ds:schemaRef ds:uri="http://schemas.openxmlformats.org/officeDocument/2006/bibliography"/>
   </ds:schemaRefs>

</xml_diff>